<commit_message>
Add extra info at manual, update ProcGuard
</commit_message>
<xml_diff>
--- a/HDSD_ProcGuard.docx
+++ b/HDSD_ProcGuard.docx
@@ -147,12 +147,12 @@
           <wp:inline distB="114300" distT="114300" distL="114300" distR="114300">
             <wp:extent cx="3554730" cy="2286000"/>
             <wp:effectExtent b="0" l="0" r="0" t="0"/>
-            <wp:docPr id="38" name="image40.png"/>
+            <wp:docPr id="38" name="image31.png"/>
             <a:graphic>
               <a:graphicData uri="http://schemas.openxmlformats.org/drawingml/2006/picture">
                 <pic:pic>
                   <pic:nvPicPr>
-                    <pic:cNvPr id="0" name="image40.png"/>
+                    <pic:cNvPr id="0" name="image31.png"/>
                     <pic:cNvPicPr preferRelativeResize="0"/>
                   </pic:nvPicPr>
                   <pic:blipFill>
@@ -193,12 +193,12 @@
           <wp:inline distB="114300" distT="114300" distL="114300" distR="114300">
             <wp:extent cx="3657600" cy="3044952"/>
             <wp:effectExtent b="0" l="0" r="0" t="0"/>
-            <wp:docPr id="41" name="image38.png"/>
+            <wp:docPr id="41" name="image32.png"/>
             <a:graphic>
               <a:graphicData uri="http://schemas.openxmlformats.org/drawingml/2006/picture">
                 <pic:pic>
                   <pic:nvPicPr>
-                    <pic:cNvPr id="0" name="image38.png"/>
+                    <pic:cNvPr id="0" name="image32.png"/>
                     <pic:cNvPicPr preferRelativeResize="0"/>
                   </pic:nvPicPr>
                   <pic:blipFill>
@@ -239,12 +239,12 @@
           <wp:inline distB="114300" distT="114300" distL="114300" distR="114300">
             <wp:extent cx="3602736" cy="2286000"/>
             <wp:effectExtent b="0" l="0" r="0" t="0"/>
-            <wp:docPr id="29" name="image21.png"/>
+            <wp:docPr id="29" name="image23.png"/>
             <a:graphic>
               <a:graphicData uri="http://schemas.openxmlformats.org/drawingml/2006/picture">
                 <pic:pic>
                   <pic:nvPicPr>
-                    <pic:cNvPr id="0" name="image21.png"/>
+                    <pic:cNvPr id="0" name="image23.png"/>
                     <pic:cNvPicPr preferRelativeResize="0"/>
                   </pic:nvPicPr>
                   <pic:blipFill>
@@ -319,12 +319,12 @@
           <wp:inline distB="114300" distT="114300" distL="114300" distR="114300">
             <wp:extent cx="2660904" cy="2286000"/>
             <wp:effectExtent b="0" l="0" r="0" t="0"/>
-            <wp:docPr id="8" name="image15.png"/>
+            <wp:docPr id="8" name="image14.png"/>
             <a:graphic>
               <a:graphicData uri="http://schemas.openxmlformats.org/drawingml/2006/picture">
                 <pic:pic>
                   <pic:nvPicPr>
-                    <pic:cNvPr id="0" name="image15.png"/>
+                    <pic:cNvPr id="0" name="image14.png"/>
                     <pic:cNvPicPr preferRelativeResize="0"/>
                   </pic:nvPicPr>
                   <pic:blipFill>
@@ -402,12 +402,12 @@
           <wp:inline distB="114300" distT="114300" distL="114300" distR="114300">
             <wp:extent cx="4764024" cy="2286000"/>
             <wp:effectExtent b="0" l="0" r="0" t="0"/>
-            <wp:docPr id="28" name="image31.png"/>
+            <wp:docPr id="28" name="image33.png"/>
             <a:graphic>
               <a:graphicData uri="http://schemas.openxmlformats.org/drawingml/2006/picture">
                 <pic:pic>
                   <pic:nvPicPr>
-                    <pic:cNvPr id="0" name="image31.png"/>
+                    <pic:cNvPr id="0" name="image33.png"/>
                     <pic:cNvPicPr preferRelativeResize="0"/>
                   </pic:nvPicPr>
                   <pic:blipFill>
@@ -448,12 +448,12 @@
           <wp:inline distB="114300" distT="114300" distL="114300" distR="114300">
             <wp:extent cx="4864608" cy="2286000"/>
             <wp:effectExtent b="0" l="0" r="0" t="0"/>
-            <wp:docPr id="18" name="image10.png"/>
+            <wp:docPr id="18" name="image41.png"/>
             <a:graphic>
               <a:graphicData uri="http://schemas.openxmlformats.org/drawingml/2006/picture">
                 <pic:pic>
                   <pic:nvPicPr>
-                    <pic:cNvPr id="0" name="image10.png"/>
+                    <pic:cNvPr id="0" name="image41.png"/>
                     <pic:cNvPicPr preferRelativeResize="0"/>
                   </pic:nvPicPr>
                   <pic:blipFill>
@@ -561,12 +561,12 @@
           <wp:inline distB="114300" distT="114300" distL="114300" distR="114300">
             <wp:extent cx="4489704" cy="2105949"/>
             <wp:effectExtent b="0" l="0" r="0" t="0"/>
-            <wp:docPr id="12" name="image2.png"/>
+            <wp:docPr id="12" name="image13.png"/>
             <a:graphic>
               <a:graphicData uri="http://schemas.openxmlformats.org/drawingml/2006/picture">
                 <pic:pic>
                   <pic:nvPicPr>
-                    <pic:cNvPr id="0" name="image2.png"/>
+                    <pic:cNvPr id="0" name="image13.png"/>
                     <pic:cNvPicPr preferRelativeResize="0"/>
                   </pic:nvPicPr>
                   <pic:blipFill>
@@ -661,12 +661,12 @@
           <wp:inline distB="114300" distT="114300" distL="114300" distR="114300">
             <wp:extent cx="3657600" cy="1719072"/>
             <wp:effectExtent b="0" l="0" r="0" t="0"/>
-            <wp:docPr id="25" name="image25.png"/>
+            <wp:docPr id="25" name="image38.png"/>
             <a:graphic>
               <a:graphicData uri="http://schemas.openxmlformats.org/drawingml/2006/picture">
                 <pic:pic>
                   <pic:nvPicPr>
-                    <pic:cNvPr id="0" name="image25.png"/>
+                    <pic:cNvPr id="0" name="image38.png"/>
                     <pic:cNvPicPr preferRelativeResize="0"/>
                   </pic:nvPicPr>
                   <pic:blipFill>
@@ -713,12 +713,12 @@
           <wp:inline distB="114300" distT="114300" distL="114300" distR="114300">
             <wp:extent cx="3657600" cy="1325880"/>
             <wp:effectExtent b="0" l="0" r="0" t="0"/>
-            <wp:docPr id="14" name="image27.png"/>
+            <wp:docPr id="14" name="image10.png"/>
             <a:graphic>
               <a:graphicData uri="http://schemas.openxmlformats.org/drawingml/2006/picture">
                 <pic:pic>
                   <pic:nvPicPr>
-                    <pic:cNvPr id="0" name="image27.png"/>
+                    <pic:cNvPr id="0" name="image10.png"/>
                     <pic:cNvPicPr preferRelativeResize="0"/>
                   </pic:nvPicPr>
                   <pic:blipFill>
@@ -779,12 +779,12 @@
           <wp:inline distB="114300" distT="114300" distL="114300" distR="114300">
             <wp:extent cx="3657600" cy="1106424"/>
             <wp:effectExtent b="0" l="0" r="0" t="0"/>
-            <wp:docPr id="10" name="image16.png"/>
+            <wp:docPr id="10" name="image8.png"/>
             <a:graphic>
               <a:graphicData uri="http://schemas.openxmlformats.org/drawingml/2006/picture">
                 <pic:pic>
                   <pic:nvPicPr>
-                    <pic:cNvPr id="0" name="image16.png"/>
+                    <pic:cNvPr id="0" name="image8.png"/>
                     <pic:cNvPicPr preferRelativeResize="0"/>
                   </pic:nvPicPr>
                   <pic:blipFill>
@@ -868,12 +868,12 @@
           <wp:inline distB="114300" distT="114300" distL="114300" distR="114300">
             <wp:extent cx="3657600" cy="1188720"/>
             <wp:effectExtent b="0" l="0" r="0" t="0"/>
-            <wp:docPr id="17" name="image17.png"/>
+            <wp:docPr id="17" name="image7.png"/>
             <a:graphic>
               <a:graphicData uri="http://schemas.openxmlformats.org/drawingml/2006/picture">
                 <pic:pic>
                   <pic:nvPicPr>
-                    <pic:cNvPr id="0" name="image17.png"/>
+                    <pic:cNvPr id="0" name="image7.png"/>
                     <pic:cNvPicPr preferRelativeResize="0"/>
                   </pic:nvPicPr>
                   <pic:blipFill>
@@ -1080,12 +1080,12 @@
           <wp:inline distB="114300" distT="114300" distL="114300" distR="114300">
             <wp:extent cx="3657600" cy="1984248"/>
             <wp:effectExtent b="0" l="0" r="0" t="0"/>
-            <wp:docPr id="6" name="image7.png"/>
+            <wp:docPr id="6" name="image4.png"/>
             <a:graphic>
               <a:graphicData uri="http://schemas.openxmlformats.org/drawingml/2006/picture">
                 <pic:pic>
                   <pic:nvPicPr>
-                    <pic:cNvPr id="0" name="image7.png"/>
+                    <pic:cNvPr id="0" name="image4.png"/>
                     <pic:cNvPicPr preferRelativeResize="0"/>
                   </pic:nvPicPr>
                   <pic:blipFill>
@@ -1238,12 +1238,12 @@
           <wp:inline distB="114300" distT="114300" distL="114300" distR="114300">
             <wp:extent cx="3657600" cy="2715768"/>
             <wp:effectExtent b="0" l="0" r="0" t="0"/>
-            <wp:docPr id="23" name="image19.png"/>
+            <wp:docPr id="23" name="image16.png"/>
             <a:graphic>
               <a:graphicData uri="http://schemas.openxmlformats.org/drawingml/2006/picture">
                 <pic:pic>
                   <pic:nvPicPr>
-                    <pic:cNvPr id="0" name="image19.png"/>
+                    <pic:cNvPr id="0" name="image16.png"/>
                     <pic:cNvPicPr preferRelativeResize="0"/>
                   </pic:nvPicPr>
                   <pic:blipFill>
@@ -1361,12 +1361,12 @@
           <wp:inline distB="114300" distT="114300" distL="114300" distR="114300">
             <wp:extent cx="5760720" cy="1670609"/>
             <wp:effectExtent b="0" l="0" r="0" t="0"/>
-            <wp:docPr id="40" name="image39.png"/>
+            <wp:docPr id="40" name="image34.png"/>
             <a:graphic>
               <a:graphicData uri="http://schemas.openxmlformats.org/drawingml/2006/picture">
                 <pic:pic>
                   <pic:nvPicPr>
-                    <pic:cNvPr id="0" name="image39.png"/>
+                    <pic:cNvPr id="0" name="image34.png"/>
                     <pic:cNvPicPr preferRelativeResize="0"/>
                   </pic:nvPicPr>
                   <pic:blipFill>
@@ -1427,12 +1427,12 @@
           <wp:inline distB="114300" distT="114300" distL="114300" distR="114300">
             <wp:extent cx="5759775" cy="2019300"/>
             <wp:effectExtent b="0" l="0" r="0" t="0"/>
-            <wp:docPr id="32" name="image33.png"/>
+            <wp:docPr id="32" name="image22.png"/>
             <a:graphic>
               <a:graphicData uri="http://schemas.openxmlformats.org/drawingml/2006/picture">
                 <pic:pic>
                   <pic:nvPicPr>
-                    <pic:cNvPr id="0" name="image33.png"/>
+                    <pic:cNvPr id="0" name="image22.png"/>
                     <pic:cNvPicPr preferRelativeResize="0"/>
                   </pic:nvPicPr>
                   <pic:blipFill>
@@ -1636,10 +1636,7 @@
     <w:p>
       <w:pPr>
         <w:ind w:left="0" w:firstLine="0"/>
-        <w:rPr>
-          <w:b w:val="1"/>
-          <w:bCs w:val="1"/>
-        </w:rPr>
+        <w:rPr/>
       </w:pPr>
       <w:r>
         <w:rPr>
@@ -1667,7 +1664,13 @@
           <w:bCs w:val="1"/>
           <w:rtl w:val="0"/>
         </w:rPr>
-        <w:t xml:space="preserve">Lịch sử truy cập</w:t>
+        <w:t xml:space="preserve">Lịch sử truy cập </w:t>
+      </w:r>
+      <w:r>
+        <w:rPr>
+          <w:rtl w:val="0"/>
+        </w:rPr>
+        <w:t xml:space="preserve">(mặc định lịch sử sẽ hiện trong vòng 7 ngày, trừ khi tìm kiếm theo khoảng thời gian nhất định).</w:t>
       </w:r>
     </w:p>
     <w:p>
@@ -1716,12 +1719,12 @@
           <wp:inline distB="114300" distT="114300" distL="114300" distR="114300">
             <wp:extent cx="3657600" cy="1613989"/>
             <wp:effectExtent b="0" l="0" r="0" t="0"/>
-            <wp:docPr id="37" name="image34.png"/>
+            <wp:docPr id="37" name="image30.png"/>
             <a:graphic>
               <a:graphicData uri="http://schemas.openxmlformats.org/drawingml/2006/picture">
                 <pic:pic>
                   <pic:nvPicPr>
-                    <pic:cNvPr id="0" name="image34.png"/>
+                    <pic:cNvPr id="0" name="image30.png"/>
                     <pic:cNvPicPr preferRelativeResize="0"/>
                   </pic:nvPicPr>
                   <pic:blipFill>
@@ -1779,12 +1782,12 @@
           <wp:inline distB="114300" distT="114300" distL="114300" distR="114300">
             <wp:extent cx="3657600" cy="1490472"/>
             <wp:effectExtent b="0" l="0" r="0" t="0"/>
-            <wp:docPr id="4" name="image13.png"/>
+            <wp:docPr id="4" name="image15.png"/>
             <a:graphic>
               <a:graphicData uri="http://schemas.openxmlformats.org/drawingml/2006/picture">
                 <pic:pic>
                   <pic:nvPicPr>
-                    <pic:cNvPr id="0" name="image13.png"/>
+                    <pic:cNvPr id="0" name="image15.png"/>
                     <pic:cNvPicPr preferRelativeResize="0"/>
                   </pic:nvPicPr>
                   <pic:blipFill>
@@ -1859,12 +1862,12 @@
           <wp:inline distB="114300" distT="114300" distL="114300" distR="114300">
             <wp:extent cx="3657600" cy="493776"/>
             <wp:effectExtent b="0" l="0" r="0" t="0"/>
-            <wp:docPr id="21" name="image36.png"/>
+            <wp:docPr id="21" name="image29.png"/>
             <a:graphic>
               <a:graphicData uri="http://schemas.openxmlformats.org/drawingml/2006/picture">
                 <pic:pic>
                   <pic:nvPicPr>
-                    <pic:cNvPr id="0" name="image36.png"/>
+                    <pic:cNvPr id="0" name="image29.png"/>
                     <pic:cNvPicPr preferRelativeResize="0"/>
                   </pic:nvPicPr>
                   <pic:blipFill>
@@ -2005,12 +2008,12 @@
           <wp:inline distB="114300" distT="114300" distL="114300" distR="114300">
             <wp:extent cx="2743200" cy="2914650"/>
             <wp:effectExtent b="0" l="0" r="0" t="0"/>
-            <wp:docPr id="39" name="image41.png"/>
+            <wp:docPr id="39" name="image40.png"/>
             <a:graphic>
               <a:graphicData uri="http://schemas.openxmlformats.org/drawingml/2006/picture">
                 <pic:pic>
                   <pic:nvPicPr>
-                    <pic:cNvPr id="0" name="image41.png"/>
+                    <pic:cNvPr id="0" name="image40.png"/>
                     <pic:cNvPicPr preferRelativeResize="0"/>
                   </pic:nvPicPr>
                   <pic:blipFill>
@@ -2062,12 +2065,12 @@
           <wp:inline distB="114300" distT="114300" distL="114300" distR="114300">
             <wp:extent cx="5759775" cy="457200"/>
             <wp:effectExtent b="0" l="0" r="0" t="0"/>
-            <wp:docPr id="2" name="image18.png"/>
+            <wp:docPr id="2" name="image9.png"/>
             <a:graphic>
               <a:graphicData uri="http://schemas.openxmlformats.org/drawingml/2006/picture">
                 <pic:pic>
                   <pic:nvPicPr>
-                    <pic:cNvPr id="0" name="image18.png"/>
+                    <pic:cNvPr id="0" name="image9.png"/>
                     <pic:cNvPicPr preferRelativeResize="0"/>
                   </pic:nvPicPr>
                   <pic:blipFill>
@@ -2142,12 +2145,12 @@
           <wp:inline distB="114300" distT="114300" distL="114300" distR="114300">
             <wp:extent cx="5759775" cy="2501900"/>
             <wp:effectExtent b="0" l="0" r="0" t="0"/>
-            <wp:docPr id="19" name="image9.png"/>
+            <wp:docPr id="19" name="image12.png"/>
             <a:graphic>
               <a:graphicData uri="http://schemas.openxmlformats.org/drawingml/2006/picture">
                 <pic:pic>
                   <pic:nvPicPr>
-                    <pic:cNvPr id="0" name="image9.png"/>
+                    <pic:cNvPr id="0" name="image12.png"/>
                     <pic:cNvPicPr preferRelativeResize="0"/>
                   </pic:nvPicPr>
                   <pic:blipFill>
@@ -2298,12 +2301,12 @@
           <wp:inline distB="114300" distT="114300" distL="114300" distR="114300">
             <wp:extent cx="4572000" cy="2034540"/>
             <wp:effectExtent b="0" l="0" r="0" t="0"/>
-            <wp:docPr id="15" name="image12.png"/>
+            <wp:docPr id="15" name="image37.png"/>
             <a:graphic>
               <a:graphicData uri="http://schemas.openxmlformats.org/drawingml/2006/picture">
                 <pic:pic>
                   <pic:nvPicPr>
-                    <pic:cNvPr id="0" name="image12.png"/>
+                    <pic:cNvPr id="0" name="image37.png"/>
                     <pic:cNvPicPr preferRelativeResize="0"/>
                   </pic:nvPicPr>
                   <pic:blipFill>
@@ -2378,12 +2381,12 @@
           <wp:inline distB="114300" distT="114300" distL="114300" distR="114300">
             <wp:extent cx="3154680" cy="1828800"/>
             <wp:effectExtent b="0" l="0" r="0" t="0"/>
-            <wp:docPr id="13" name="image23.png"/>
+            <wp:docPr id="13" name="image3.png"/>
             <a:graphic>
               <a:graphicData uri="http://schemas.openxmlformats.org/drawingml/2006/picture">
                 <pic:pic>
                   <pic:nvPicPr>
-                    <pic:cNvPr id="0" name="image23.png"/>
+                    <pic:cNvPr id="0" name="image3.png"/>
                     <pic:cNvPicPr preferRelativeResize="0"/>
                   </pic:nvPicPr>
                   <pic:blipFill>
@@ -2424,12 +2427,12 @@
           <wp:inline distB="114300" distT="114300" distL="114300" distR="114300">
             <wp:extent cx="3209925" cy="1028700"/>
             <wp:effectExtent b="0" l="0" r="0" t="0"/>
-            <wp:docPr id="30" name="image32.png"/>
+            <wp:docPr id="30" name="image24.png"/>
             <a:graphic>
               <a:graphicData uri="http://schemas.openxmlformats.org/drawingml/2006/picture">
                 <pic:pic>
                   <pic:nvPicPr>
-                    <pic:cNvPr id="0" name="image32.png"/>
+                    <pic:cNvPr id="0" name="image24.png"/>
                     <pic:cNvPicPr preferRelativeResize="0"/>
                   </pic:nvPicPr>
                   <pic:blipFill>
@@ -2645,12 +2648,12 @@
           <wp:inline distB="114300" distT="114300" distL="114300" distR="114300">
             <wp:extent cx="5759775" cy="2082800"/>
             <wp:effectExtent b="0" l="0" r="0" t="0"/>
-            <wp:docPr id="20" name="image3.png"/>
+            <wp:docPr id="20" name="image5.png"/>
             <a:graphic>
               <a:graphicData uri="http://schemas.openxmlformats.org/drawingml/2006/picture">
                 <pic:pic>
                   <pic:nvPicPr>
-                    <pic:cNvPr id="0" name="image3.png"/>
+                    <pic:cNvPr id="0" name="image5.png"/>
                     <pic:cNvPicPr preferRelativeResize="0"/>
                   </pic:nvPicPr>
                   <pic:blipFill>
@@ -2714,12 +2717,12 @@
           <wp:inline distB="114300" distT="114300" distL="114300" distR="114300">
             <wp:extent cx="5759775" cy="1854200"/>
             <wp:effectExtent b="0" l="0" r="0" t="0"/>
-            <wp:docPr id="33" name="image28.png"/>
+            <wp:docPr id="33" name="image25.png"/>
             <a:graphic>
               <a:graphicData uri="http://schemas.openxmlformats.org/drawingml/2006/picture">
                 <pic:pic>
                   <pic:nvPicPr>
-                    <pic:cNvPr id="0" name="image28.png"/>
+                    <pic:cNvPr id="0" name="image25.png"/>
                     <pic:cNvPicPr preferRelativeResize="0"/>
                   </pic:nvPicPr>
                   <pic:blipFill>
@@ -2899,12 +2902,12 @@
           <wp:inline distB="114300" distT="114300" distL="114300" distR="114300">
             <wp:extent cx="3657600" cy="1863634"/>
             <wp:effectExtent b="0" l="0" r="0" t="0"/>
-            <wp:docPr id="22" name="image30.png"/>
+            <wp:docPr id="22" name="image18.png"/>
             <a:graphic>
               <a:graphicData uri="http://schemas.openxmlformats.org/drawingml/2006/picture">
                 <pic:pic>
                   <pic:nvPicPr>
-                    <pic:cNvPr id="0" name="image30.png"/>
+                    <pic:cNvPr id="0" name="image18.png"/>
                     <pic:cNvPicPr preferRelativeResize="0"/>
                   </pic:nvPicPr>
                   <pic:blipFill>
@@ -2957,12 +2960,12 @@
           <wp:inline distB="114300" distT="114300" distL="114300" distR="114300">
             <wp:extent cx="3352800" cy="1076325"/>
             <wp:effectExtent b="0" l="0" r="0" t="0"/>
-            <wp:docPr id="3" name="image4.png"/>
+            <wp:docPr id="3" name="image39.png"/>
             <a:graphic>
               <a:graphicData uri="http://schemas.openxmlformats.org/drawingml/2006/picture">
                 <pic:pic>
                   <pic:nvPicPr>
-                    <pic:cNvPr id="0" name="image4.png"/>
+                    <pic:cNvPr id="0" name="image39.png"/>
                     <pic:cNvPicPr preferRelativeResize="0"/>
                   </pic:nvPicPr>
                   <pic:blipFill>
@@ -3057,12 +3060,12 @@
           <wp:inline distB="114300" distT="114300" distL="114300" distR="114300">
             <wp:extent cx="3657600" cy="1736746"/>
             <wp:effectExtent b="0" l="0" r="0" t="0"/>
-            <wp:docPr id="27" name="image24.png"/>
+            <wp:docPr id="27" name="image17.png"/>
             <a:graphic>
               <a:graphicData uri="http://schemas.openxmlformats.org/drawingml/2006/picture">
                 <pic:pic>
                   <pic:nvPicPr>
-                    <pic:cNvPr id="0" name="image24.png"/>
+                    <pic:cNvPr id="0" name="image17.png"/>
                     <pic:cNvPicPr preferRelativeResize="0"/>
                   </pic:nvPicPr>
                   <pic:blipFill>
@@ -3147,12 +3150,12 @@
           <wp:inline distB="114300" distT="114300" distL="114300" distR="114300">
             <wp:extent cx="3600450" cy="2590800"/>
             <wp:effectExtent b="0" l="0" r="0" t="0"/>
-            <wp:docPr id="5" name="image5.png"/>
+            <wp:docPr id="5" name="image36.png"/>
             <a:graphic>
               <a:graphicData uri="http://schemas.openxmlformats.org/drawingml/2006/picture">
                 <pic:pic>
                   <pic:nvPicPr>
-                    <pic:cNvPr id="0" name="image5.png"/>
+                    <pic:cNvPr id="0" name="image36.png"/>
                     <pic:cNvPicPr preferRelativeResize="0"/>
                   </pic:nvPicPr>
                   <pic:blipFill>
@@ -3312,12 +3315,12 @@
           <wp:inline distB="114300" distT="114300" distL="114300" distR="114300">
             <wp:extent cx="3657600" cy="2249424"/>
             <wp:effectExtent b="0" l="0" r="0" t="0"/>
-            <wp:docPr id="36" name="image37.png"/>
+            <wp:docPr id="36" name="image27.png"/>
             <a:graphic>
               <a:graphicData uri="http://schemas.openxmlformats.org/drawingml/2006/picture">
                 <pic:pic>
                   <pic:nvPicPr>
-                    <pic:cNvPr id="0" name="image37.png"/>
+                    <pic:cNvPr id="0" name="image27.png"/>
                     <pic:cNvPicPr preferRelativeResize="0"/>
                   </pic:nvPicPr>
                   <pic:blipFill>
@@ -3392,12 +3395,12 @@
           <wp:inline distB="114300" distT="114300" distL="114300" distR="114300">
             <wp:extent cx="3362325" cy="1228725"/>
             <wp:effectExtent b="0" l="0" r="0" t="0"/>
-            <wp:docPr id="26" name="image22.png"/>
+            <wp:docPr id="26" name="image19.png"/>
             <a:graphic>
               <a:graphicData uri="http://schemas.openxmlformats.org/drawingml/2006/picture">
                 <pic:pic>
                   <pic:nvPicPr>
-                    <pic:cNvPr id="0" name="image22.png"/>
+                    <pic:cNvPr id="0" name="image19.png"/>
                     <pic:cNvPicPr preferRelativeResize="0"/>
                   </pic:nvPicPr>
                   <pic:blipFill>
@@ -3514,12 +3517,12 @@
           <wp:inline distB="114300" distT="114300" distL="114300" distR="114300">
             <wp:extent cx="2971800" cy="1095375"/>
             <wp:effectExtent b="0" l="0" r="0" t="0"/>
-            <wp:docPr id="16" name="image14.png"/>
+            <wp:docPr id="16" name="image2.png"/>
             <a:graphic>
               <a:graphicData uri="http://schemas.openxmlformats.org/drawingml/2006/picture">
                 <pic:pic>
                   <pic:nvPicPr>
-                    <pic:cNvPr id="0" name="image14.png"/>
+                    <pic:cNvPr id="0" name="image2.png"/>
                     <pic:cNvPicPr preferRelativeResize="0"/>
                   </pic:nvPicPr>
                   <pic:blipFill>
@@ -3560,12 +3563,12 @@
           <wp:inline distB="114300" distT="114300" distL="114300" distR="114300">
             <wp:extent cx="4572000" cy="2203704"/>
             <wp:effectExtent b="0" l="0" r="0" t="0"/>
-            <wp:docPr id="11" name="image8.png"/>
+            <wp:docPr id="11" name="image11.png"/>
             <a:graphic>
               <a:graphicData uri="http://schemas.openxmlformats.org/drawingml/2006/picture">
                 <pic:pic>
                   <pic:nvPicPr>
-                    <pic:cNvPr id="0" name="image8.png"/>
+                    <pic:cNvPr id="0" name="image11.png"/>
                     <pic:cNvPicPr preferRelativeResize="0"/>
                   </pic:nvPicPr>
                   <pic:blipFill>
@@ -3775,12 +3778,12 @@
           <wp:inline distB="114300" distT="114300" distL="114300" distR="114300">
             <wp:extent cx="5759775" cy="1460500"/>
             <wp:effectExtent b="0" l="0" r="0" t="0"/>
-            <wp:docPr id="1" name="image11.png"/>
+            <wp:docPr id="1" name="image35.png"/>
             <a:graphic>
               <a:graphicData uri="http://schemas.openxmlformats.org/drawingml/2006/picture">
                 <pic:pic>
                   <pic:nvPicPr>
-                    <pic:cNvPr id="0" name="image11.png"/>
+                    <pic:cNvPr id="0" name="image35.png"/>
                     <pic:cNvPicPr preferRelativeResize="0"/>
                   </pic:nvPicPr>
                   <pic:blipFill>
@@ -3878,12 +3881,12 @@
           <wp:inline distB="114300" distT="114300" distL="114300" distR="114300">
             <wp:extent cx="4572000" cy="2155371"/>
             <wp:effectExtent b="0" l="0" r="0" t="0"/>
-            <wp:docPr id="34" name="image29.png"/>
+            <wp:docPr id="34" name="image21.png"/>
             <a:graphic>
               <a:graphicData uri="http://schemas.openxmlformats.org/drawingml/2006/picture">
                 <pic:pic>
                   <pic:nvPicPr>
-                    <pic:cNvPr id="0" name="image29.png"/>
+                    <pic:cNvPr id="0" name="image21.png"/>
                     <pic:cNvPicPr preferRelativeResize="0"/>
                   </pic:nvPicPr>
                   <pic:blipFill>
@@ -4031,12 +4034,12 @@
           <wp:inline distB="114300" distT="114300" distL="114300" distR="114300">
             <wp:extent cx="5759775" cy="3086100"/>
             <wp:effectExtent b="0" l="0" r="0" t="0"/>
-            <wp:docPr id="35" name="image35.png"/>
+            <wp:docPr id="35" name="image28.png"/>
             <a:graphic>
               <a:graphicData uri="http://schemas.openxmlformats.org/drawingml/2006/picture">
                 <pic:pic>
                   <pic:nvPicPr>
-                    <pic:cNvPr id="0" name="image35.png"/>
+                    <pic:cNvPr id="0" name="image28.png"/>
                     <pic:cNvPicPr preferRelativeResize="0"/>
                   </pic:nvPicPr>
                   <pic:blipFill>

</xml_diff>

<commit_message>
Some Screen time UI change, update HDSD to match new features and wails UI
</commit_message>
<xml_diff>
--- a/HDSD_ProcGuard.docx
+++ b/HDSD_ProcGuard.docx
@@ -10,7 +10,7 @@
           <w:bCs w:val="1"/>
         </w:rPr>
       </w:pPr>
-      <w:bookmarkStart w:colFirst="0" w:colLast="0" w:name="_a8kf0gin9c1c" w:id="0"/>
+      <w:bookmarkStart w:colFirst="0" w:colLast="0" w:name="_2jetz5mhrsu" w:id="0"/>
       <w:bookmarkEnd w:id="0"/>
       <w:r>
         <w:rPr>
@@ -79,12 +79,12 @@
           <wp:inline distB="0" distT="0" distL="0" distR="0">
             <wp:extent cx="3600000" cy="2160000"/>
             <wp:effectExtent b="0" l="0" r="0" t="0"/>
-            <wp:docPr id="31" name="image26.png"/>
+            <wp:docPr id="20" name="image13.png"/>
             <a:graphic>
               <a:graphicData uri="http://schemas.openxmlformats.org/drawingml/2006/picture">
                 <pic:pic>
                   <pic:nvPicPr>
-                    <pic:cNvPr id="0" name="image26.png"/>
+                    <pic:cNvPr id="0" name="image13.png"/>
                     <pic:cNvPicPr preferRelativeResize="0"/>
                   </pic:nvPicPr>
                   <pic:blipFill>
@@ -147,12 +147,12 @@
           <wp:inline distB="114300" distT="114300" distL="114300" distR="114300">
             <wp:extent cx="3554730" cy="2286000"/>
             <wp:effectExtent b="0" l="0" r="0" t="0"/>
-            <wp:docPr id="38" name="image31.png"/>
+            <wp:docPr id="22" name="image11.png"/>
             <a:graphic>
               <a:graphicData uri="http://schemas.openxmlformats.org/drawingml/2006/picture">
                 <pic:pic>
                   <pic:nvPicPr>
-                    <pic:cNvPr id="0" name="image31.png"/>
+                    <pic:cNvPr id="0" name="image11.png"/>
                     <pic:cNvPicPr preferRelativeResize="0"/>
                   </pic:nvPicPr>
                   <pic:blipFill>
@@ -193,12 +193,12 @@
           <wp:inline distB="114300" distT="114300" distL="114300" distR="114300">
             <wp:extent cx="3657600" cy="3044952"/>
             <wp:effectExtent b="0" l="0" r="0" t="0"/>
-            <wp:docPr id="41" name="image32.png"/>
+            <wp:docPr id="21" name="image14.png"/>
             <a:graphic>
               <a:graphicData uri="http://schemas.openxmlformats.org/drawingml/2006/picture">
                 <pic:pic>
                   <pic:nvPicPr>
-                    <pic:cNvPr id="0" name="image32.png"/>
+                    <pic:cNvPr id="0" name="image14.png"/>
                     <pic:cNvPicPr preferRelativeResize="0"/>
                   </pic:nvPicPr>
                   <pic:blipFill>
@@ -230,21 +230,55 @@
     </w:p>
     <w:p>
       <w:pPr>
-        <w:ind w:left="720" w:firstLine="720"/>
+        <w:ind w:left="0" w:firstLine="0"/>
+        <w:rPr/>
+      </w:pPr>
+      <w:r>
+        <w:rPr>
+          <w:rtl w:val="0"/>
+        </w:rPr>
+      </w:r>
+    </w:p>
+    <w:p>
+      <w:pPr>
+        <w:ind w:left="0" w:firstLine="0"/>
+        <w:rPr/>
+      </w:pPr>
+      <w:r>
+        <w:rPr>
+          <w:rtl w:val="0"/>
+        </w:rPr>
+        <w:t xml:space="preserve">Bước 4: Bắt đầu ứng dụng bằng cách vào tệp đã giải nén, và nhấp chuột 2 lần vào ProcGuard.exe.</w:t>
+      </w:r>
+    </w:p>
+    <w:p>
+      <w:pPr>
+        <w:ind w:left="0" w:firstLine="0"/>
+        <w:rPr/>
+      </w:pPr>
+      <w:r>
+        <w:rPr>
+          <w:rtl w:val="0"/>
+        </w:rPr>
+      </w:r>
+    </w:p>
+    <w:p>
+      <w:pPr>
+        <w:ind w:left="1440" w:firstLine="0"/>
         <w:rPr/>
       </w:pPr>
       <w:r>
         <w:rPr/>
         <w:drawing>
           <wp:inline distB="114300" distT="114300" distL="114300" distR="114300">
-            <wp:extent cx="3602736" cy="2286000"/>
+            <wp:extent cx="4048125" cy="2324100"/>
             <wp:effectExtent b="0" l="0" r="0" t="0"/>
-            <wp:docPr id="29" name="image23.png"/>
+            <wp:docPr id="18" name="image17.png"/>
             <a:graphic>
               <a:graphicData uri="http://schemas.openxmlformats.org/drawingml/2006/picture">
                 <pic:pic>
                   <pic:nvPicPr>
-                    <pic:cNvPr id="0" name="image23.png"/>
+                    <pic:cNvPr id="0" name="image17.png"/>
                     <pic:cNvPicPr preferRelativeResize="0"/>
                   </pic:nvPicPr>
                   <pic:blipFill>
@@ -257,7 +291,7 @@
                   <pic:spPr>
                     <a:xfrm>
                       <a:off x="0" y="0"/>
-                      <a:ext cx="3602736" cy="2286000"/>
+                      <a:ext cx="4048125" cy="2324100"/>
                     </a:xfrm>
                     <a:prstGeom prst="rect"/>
                     <a:ln/>
@@ -294,37 +328,117 @@
         <w:rPr>
           <w:rtl w:val="0"/>
         </w:rPr>
-        <w:t xml:space="preserve">Bước 4: Bắt đầu ứng dụng bằng cách vào tệp đã giải nén, và nhấp chuột 2 lần vào ProcGuardSvc.exe.</w:t>
-      </w:r>
-    </w:p>
-    <w:p>
-      <w:pPr>
-        <w:ind w:left="0" w:firstLine="0"/>
-        <w:rPr/>
-      </w:pPr>
-      <w:r>
-        <w:rPr>
-          <w:rtl w:val="0"/>
-        </w:rPr>
-      </w:r>
-    </w:p>
-    <w:p>
-      <w:pPr>
-        <w:ind w:left="1440" w:firstLine="720"/>
+      </w:r>
+    </w:p>
+    <w:p>
+      <w:pPr>
+        <w:ind w:left="0" w:firstLine="0"/>
+        <w:rPr/>
+      </w:pPr>
+      <w:r>
+        <w:rPr>
+          <w:rtl w:val="0"/>
+        </w:rPr>
+      </w:r>
+    </w:p>
+    <w:p>
+      <w:pPr>
+        <w:ind w:left="0" w:firstLine="0"/>
+        <w:rPr/>
+      </w:pPr>
+      <w:r>
+        <w:rPr>
+          <w:rtl w:val="0"/>
+        </w:rPr>
+      </w:r>
+    </w:p>
+    <w:p>
+      <w:pPr>
+        <w:ind w:left="0" w:firstLine="0"/>
+        <w:rPr/>
+      </w:pPr>
+      <w:r>
+        <w:rPr>
+          <w:rtl w:val="0"/>
+        </w:rPr>
+      </w:r>
+    </w:p>
+    <w:p>
+      <w:pPr>
+        <w:ind w:left="0" w:firstLine="0"/>
+        <w:rPr/>
+      </w:pPr>
+      <w:r>
+        <w:rPr>
+          <w:rtl w:val="0"/>
+        </w:rPr>
+      </w:r>
+    </w:p>
+    <w:p>
+      <w:pPr>
+        <w:ind w:left="0" w:firstLine="0"/>
+        <w:rPr/>
+      </w:pPr>
+      <w:r>
+        <w:rPr>
+          <w:rtl w:val="0"/>
+        </w:rPr>
+      </w:r>
+    </w:p>
+    <w:p>
+      <w:pPr>
+        <w:ind w:left="0" w:firstLine="0"/>
+        <w:rPr/>
+      </w:pPr>
+      <w:r>
+        <w:rPr>
+          <w:rtl w:val="0"/>
+        </w:rPr>
+        <w:t xml:space="preserve">Bước 5: Khi ứng dụng bắt đầu, hãy tạo mật khẩu sau đó nhấp vào </w:t>
+      </w:r>
+      <w:r>
+        <w:rPr>
+          <w:b w:val="1"/>
+          <w:bCs w:val="1"/>
+          <w:rtl w:val="0"/>
+        </w:rPr>
+        <w:t xml:space="preserve">Tiếp tục</w:t>
+      </w:r>
+      <w:r>
+        <w:rPr>
+          <w:rtl w:val="0"/>
+        </w:rPr>
+        <w:t xml:space="preserve"> để vào giao diện chính.</w:t>
+      </w:r>
+    </w:p>
+    <w:p>
+      <w:pPr>
+        <w:ind w:left="0" w:firstLine="0"/>
+        <w:rPr/>
+      </w:pPr>
+      <w:r>
+        <w:rPr>
+          <w:rtl w:val="0"/>
+        </w:rPr>
+      </w:r>
+    </w:p>
+    <w:p>
+      <w:pPr>
+        <w:ind w:left="0" w:firstLine="720"/>
         <w:rPr/>
       </w:pPr>
       <w:r>
         <w:rPr/>
         <w:drawing>
           <wp:inline distB="114300" distT="114300" distL="114300" distR="114300">
-            <wp:extent cx="2660904" cy="2286000"/>
+            <wp:extent cx="5303520" cy="3493008"/>
             <wp:effectExtent b="0" l="0" r="0" t="0"/>
-            <wp:docPr id="8" name="image14.png"/>
+            <wp:docPr id="14" name="image18.png"/>
             <a:graphic>
               <a:graphicData uri="http://schemas.openxmlformats.org/drawingml/2006/picture">
                 <pic:pic>
                   <pic:nvPicPr>
-                    <pic:cNvPr id="0" name="image14.png"/>
+                    <pic:cNvPr id="0" name="image18.png"/>
                     <pic:cNvPicPr preferRelativeResize="0"/>
                   </pic:nvPicPr>
                   <pic:blipFill>
@@ -337,7 +451,7 @@
                   <pic:spPr>
                     <a:xfrm>
                       <a:off x="0" y="0"/>
-                      <a:ext cx="2660904" cy="2286000"/>
+                      <a:ext cx="5303520" cy="3493008"/>
                     </a:xfrm>
                     <a:prstGeom prst="rect"/>
                     <a:ln/>
@@ -356,43 +470,6 @@
     </w:p>
     <w:p>
       <w:pPr>
-        <w:ind w:left="0" w:firstLine="0"/>
-        <w:rPr/>
-      </w:pPr>
-      <w:r>
-        <w:rPr>
-          <w:rtl w:val="0"/>
-        </w:rPr>
-        <w:t xml:space="preserve">Bước 5: Khi ứng dụng bắt đầu, hãy tạo mật khẩu sau đó nhấp vào </w:t>
-      </w:r>
-      <w:r>
-        <w:rPr>
-          <w:b w:val="1"/>
-          <w:bCs w:val="1"/>
-          <w:rtl w:val="0"/>
-        </w:rPr>
-        <w:t xml:space="preserve">Tiếp tục</w:t>
-      </w:r>
-      <w:r>
-        <w:rPr>
-          <w:rtl w:val="0"/>
-        </w:rPr>
-        <w:t xml:space="preserve"> để vào giao diện chính.</w:t>
-      </w:r>
-    </w:p>
-    <w:p>
-      <w:pPr>
-        <w:ind w:left="0" w:firstLine="0"/>
-        <w:rPr/>
-      </w:pPr>
-      <w:r>
-        <w:rPr>
-          <w:rtl w:val="0"/>
-        </w:rPr>
-      </w:r>
-    </w:p>
-    <w:p>
-      <w:pPr>
         <w:ind w:left="0" w:firstLine="720"/>
         <w:rPr/>
       </w:pPr>
@@ -400,9 +477,9 @@
         <w:rPr/>
         <w:drawing>
           <wp:inline distB="114300" distT="114300" distL="114300" distR="114300">
-            <wp:extent cx="4764024" cy="2286000"/>
+            <wp:extent cx="5303520" cy="3581400"/>
             <wp:effectExtent b="0" l="0" r="0" t="0"/>
-            <wp:docPr id="28" name="image33.png"/>
+            <wp:docPr id="6" name="image33.png"/>
             <a:graphic>
               <a:graphicData uri="http://schemas.openxmlformats.org/drawingml/2006/picture">
                 <pic:pic>
@@ -420,7 +497,7 @@
                   <pic:spPr>
                     <a:xfrm>
                       <a:off x="0" y="0"/>
-                      <a:ext cx="4764024" cy="2286000"/>
+                      <a:ext cx="5303520" cy="3581400"/>
                     </a:xfrm>
                     <a:prstGeom prst="rect"/>
                     <a:ln/>
@@ -443,17 +520,112 @@
         <w:rPr/>
       </w:pPr>
       <w:r>
+        <w:rPr>
+          <w:rtl w:val="0"/>
+        </w:rPr>
+      </w:r>
+    </w:p>
+    <w:p>
+      <w:pPr>
+        <w:ind w:left="0" w:firstLine="0"/>
+        <w:rPr>
+          <w:b w:val="1"/>
+          <w:bCs w:val="1"/>
+        </w:rPr>
+      </w:pPr>
+      <w:r>
+        <w:rPr>
+          <w:rtl w:val="0"/>
+        </w:rPr>
+      </w:r>
+    </w:p>
+    <w:p>
+      <w:pPr>
+        <w:ind w:left="0" w:firstLine="0"/>
+        <w:rPr>
+          <w:b w:val="1"/>
+          <w:bCs w:val="1"/>
+        </w:rPr>
+      </w:pPr>
+      <w:r>
+        <w:rPr>
+          <w:rtl w:val="0"/>
+        </w:rPr>
+      </w:r>
+    </w:p>
+    <w:p>
+      <w:pPr>
+        <w:ind w:left="0" w:firstLine="0"/>
+        <w:rPr/>
+      </w:pPr>
+      <w:r>
+        <w:rPr>
+          <w:b w:val="1"/>
+          <w:bCs w:val="1"/>
+          <w:rtl w:val="0"/>
+        </w:rPr>
+        <w:t xml:space="preserve">Kích hoạt quản lý Web (hiện tại chỉ khả dụng ở các trình duyệt Chromium):</w:t>
+      </w:r>
+      <w:r>
+        <w:rPr>
+          <w:rtl w:val="0"/>
+        </w:rPr>
+      </w:r>
+    </w:p>
+    <w:p>
+      <w:pPr>
+        <w:ind w:left="0" w:firstLine="0"/>
+        <w:rPr>
+          <w:b w:val="1"/>
+          <w:bCs w:val="1"/>
+        </w:rPr>
+      </w:pPr>
+      <w:r>
+        <w:rPr>
+          <w:rtl w:val="0"/>
+        </w:rPr>
+        <w:t xml:space="preserve">Để quản lý các trang web đã vào, hãy nhấp vào nút </w:t>
+      </w:r>
+      <w:r>
+        <w:rPr>
+          <w:b w:val="1"/>
+          <w:bCs w:val="1"/>
+          <w:rtl w:val="0"/>
+        </w:rPr>
+        <w:t xml:space="preserve">Đi tới Quản lý Web:</w:t>
+      </w:r>
+    </w:p>
+    <w:p>
+      <w:pPr>
+        <w:ind w:left="0" w:firstLine="0"/>
+        <w:rPr>
+          <w:b w:val="1"/>
+          <w:bCs w:val="1"/>
+        </w:rPr>
+      </w:pPr>
+      <w:r>
+        <w:rPr>
+          <w:rtl w:val="0"/>
+        </w:rPr>
+      </w:r>
+    </w:p>
+    <w:p>
+      <w:pPr>
+        <w:ind w:left="0" w:firstLine="720"/>
+        <w:rPr/>
+      </w:pPr>
+      <w:r>
         <w:rPr/>
         <w:drawing>
           <wp:inline distB="114300" distT="114300" distL="114300" distR="114300">
-            <wp:extent cx="4864608" cy="2286000"/>
+            <wp:extent cx="5303520" cy="3327400"/>
             <wp:effectExtent b="0" l="0" r="0" t="0"/>
-            <wp:docPr id="18" name="image41.png"/>
+            <wp:docPr id="2" name="image19.png"/>
             <a:graphic>
               <a:graphicData uri="http://schemas.openxmlformats.org/drawingml/2006/picture">
                 <pic:pic>
                   <pic:nvPicPr>
-                    <pic:cNvPr id="0" name="image41.png"/>
+                    <pic:cNvPr id="0" name="image19.png"/>
                     <pic:cNvPicPr preferRelativeResize="0"/>
                   </pic:nvPicPr>
                   <pic:blipFill>
@@ -466,7 +638,7 @@
                   <pic:spPr>
                     <a:xfrm>
                       <a:off x="0" y="0"/>
-                      <a:ext cx="4864608" cy="2286000"/>
+                      <a:ext cx="5303520" cy="3327400"/>
                     </a:xfrm>
                     <a:prstGeom prst="rect"/>
                     <a:ln/>
@@ -485,88 +657,75 @@
     </w:p>
     <w:p>
       <w:pPr>
-        <w:ind w:left="0" w:firstLine="720"/>
-        <w:rPr/>
-      </w:pPr>
-      <w:r>
-        <w:rPr>
-          <w:rtl w:val="0"/>
-        </w:rPr>
-      </w:r>
-    </w:p>
-    <w:p>
-      <w:pPr>
-        <w:ind w:left="0" w:firstLine="0"/>
-        <w:rPr/>
-      </w:pPr>
-      <w:r>
-        <w:rPr>
-          <w:b w:val="1"/>
-          <w:bCs w:val="1"/>
-          <w:rtl w:val="0"/>
-        </w:rPr>
-        <w:t xml:space="preserve">Kích hoạt quản lý Web (hiện tại chỉ khả dụng ở Chrome):</w:t>
-      </w:r>
-      <w:r>
-        <w:rPr>
-          <w:rtl w:val="0"/>
-        </w:rPr>
-      </w:r>
-    </w:p>
-    <w:p>
-      <w:pPr>
-        <w:ind w:left="0" w:firstLine="0"/>
-        <w:rPr>
-          <w:b w:val="1"/>
-          <w:bCs w:val="1"/>
-        </w:rPr>
-      </w:pPr>
-      <w:r>
-        <w:rPr>
-          <w:rtl w:val="0"/>
-        </w:rPr>
-        <w:t xml:space="preserve">Để quản lý các trang web đã vào, hãy nhấp vào nút </w:t>
-      </w:r>
-      <w:r>
-        <w:rPr>
-          <w:b w:val="1"/>
-          <w:bCs w:val="1"/>
-          <w:rtl w:val="0"/>
-        </w:rPr>
-        <w:t xml:space="preserve">Đi tới Quản lý Web:</w:t>
-      </w:r>
-    </w:p>
-    <w:p>
-      <w:pPr>
-        <w:ind w:left="0" w:firstLine="0"/>
-        <w:rPr>
-          <w:b w:val="1"/>
-          <w:bCs w:val="1"/>
-        </w:rPr>
-      </w:pPr>
-      <w:r>
-        <w:rPr>
-          <w:rtl w:val="0"/>
-        </w:rPr>
-      </w:r>
-    </w:p>
-    <w:p>
-      <w:pPr>
-        <w:ind w:left="0" w:firstLine="720"/>
-        <w:rPr/>
-      </w:pPr>
-      <w:r>
-        <w:rPr/>
+        <w:ind w:left="0" w:firstLine="0"/>
+        <w:rPr/>
+      </w:pPr>
+      <w:r>
+        <w:rPr>
+          <w:rtl w:val="0"/>
+        </w:rPr>
+      </w:r>
+    </w:p>
+    <w:p>
+      <w:pPr>
+        <w:ind w:left="0" w:firstLine="0"/>
+        <w:rPr>
+          <w:b w:val="1"/>
+          <w:bCs w:val="1"/>
+        </w:rPr>
+      </w:pPr>
+      <w:r>
+        <w:rPr>
+          <w:rtl w:val="0"/>
+        </w:rPr>
+        <w:t xml:space="preserve">Nhấp vào nút </w:t>
+      </w:r>
+      <w:r>
+        <w:rPr>
+          <w:b w:val="1"/>
+          <w:bCs w:val="1"/>
+          <w:rtl w:val="0"/>
+        </w:rPr>
+        <w:t xml:space="preserve">Tải tiện ích</w:t>
+      </w:r>
+      <w:r>
+        <w:rPr>
+          <w:rtl w:val="0"/>
+        </w:rPr>
+        <w:t xml:space="preserve"> để kích hoạt tính năng quản lý các trang web, khi đến trang tiện ích của Chrome hãy nhấp vào nút </w:t>
+      </w:r>
+      <w:r>
+        <w:rPr>
+          <w:b w:val="1"/>
+          <w:bCs w:val="1"/>
+          <w:rtl w:val="0"/>
+        </w:rPr>
+        <w:t xml:space="preserve">Thêm vào Chrome:</w:t>
+      </w:r>
+    </w:p>
+    <w:p>
+      <w:pPr>
+        <w:ind w:left="720" w:firstLine="720"/>
+        <w:rPr>
+          <w:b w:val="1"/>
+          <w:bCs w:val="1"/>
+        </w:rPr>
+      </w:pPr>
+      <w:r>
+        <w:rPr>
+          <w:b w:val="1"/>
+          <w:bCs w:val="1"/>
+        </w:rPr>
         <w:drawing>
           <wp:inline distB="114300" distT="114300" distL="114300" distR="114300">
-            <wp:extent cx="4489704" cy="2105949"/>
+            <wp:extent cx="3657600" cy="1828800"/>
             <wp:effectExtent b="0" l="0" r="0" t="0"/>
-            <wp:docPr id="12" name="image13.png"/>
+            <wp:docPr id="3" name="image12.png"/>
             <a:graphic>
               <a:graphicData uri="http://schemas.openxmlformats.org/drawingml/2006/picture">
                 <pic:pic>
                   <pic:nvPicPr>
-                    <pic:cNvPr id="0" name="image13.png"/>
+                    <pic:cNvPr id="0" name="image12.png"/>
                     <pic:cNvPicPr preferRelativeResize="0"/>
                   </pic:nvPicPr>
                   <pic:blipFill>
@@ -579,7 +738,7 @@
                   <pic:spPr>
                     <a:xfrm>
                       <a:off x="0" y="0"/>
-                      <a:ext cx="4489704" cy="2105949"/>
+                      <a:ext cx="3657600" cy="1828800"/>
                     </a:xfrm>
                     <a:prstGeom prst="rect"/>
                     <a:ln/>
@@ -598,59 +757,8 @@
     </w:p>
     <w:p>
       <w:pPr>
-        <w:ind w:left="0" w:firstLine="0"/>
-        <w:rPr/>
-      </w:pPr>
-      <w:r>
-        <w:rPr>
-          <w:rtl w:val="0"/>
-        </w:rPr>
-      </w:r>
-    </w:p>
-    <w:p>
-      <w:pPr>
-        <w:ind w:left="0" w:firstLine="0"/>
-        <w:rPr>
-          <w:b w:val="1"/>
-          <w:bCs w:val="1"/>
-        </w:rPr>
-      </w:pPr>
-      <w:r>
-        <w:rPr>
-          <w:rtl w:val="0"/>
-        </w:rPr>
-        <w:t xml:space="preserve">Nhấp vào nút </w:t>
-      </w:r>
-      <w:r>
-        <w:rPr>
-          <w:b w:val="1"/>
-          <w:bCs w:val="1"/>
-          <w:rtl w:val="0"/>
-        </w:rPr>
-        <w:t xml:space="preserve">Tải tiện ích</w:t>
-      </w:r>
-      <w:r>
-        <w:rPr>
-          <w:rtl w:val="0"/>
-        </w:rPr>
-        <w:t xml:space="preserve"> để kích hoạt tính năng quản lý các trang web, khi đến trang tiện ích của Chrome hãy nhấp vào nút </w:t>
-      </w:r>
-      <w:r>
-        <w:rPr>
-          <w:b w:val="1"/>
-          <w:bCs w:val="1"/>
-          <w:rtl w:val="0"/>
-        </w:rPr>
-        <w:t xml:space="preserve">Thêm vào Chrome:</w:t>
-      </w:r>
-    </w:p>
-    <w:p>
-      <w:pPr>
         <w:ind w:left="720" w:firstLine="720"/>
-        <w:rPr>
-          <w:b w:val="1"/>
-          <w:bCs w:val="1"/>
-        </w:rPr>
+        <w:rPr/>
       </w:pPr>
       <w:r>
         <w:rPr>
@@ -659,14 +767,14 @@
         </w:rPr>
         <w:drawing>
           <wp:inline distB="114300" distT="114300" distL="114300" distR="114300">
-            <wp:extent cx="3657600" cy="1719072"/>
+            <wp:extent cx="3657600" cy="1828800"/>
             <wp:effectExtent b="0" l="0" r="0" t="0"/>
-            <wp:docPr id="25" name="image38.png"/>
+            <wp:docPr id="26" name="image35.png"/>
             <a:graphic>
               <a:graphicData uri="http://schemas.openxmlformats.org/drawingml/2006/picture">
                 <pic:pic>
                   <pic:nvPicPr>
-                    <pic:cNvPr id="0" name="image38.png"/>
+                    <pic:cNvPr id="0" name="image35.png"/>
                     <pic:cNvPicPr preferRelativeResize="0"/>
                   </pic:nvPicPr>
                   <pic:blipFill>
@@ -679,7 +787,7 @@
                   <pic:spPr>
                     <a:xfrm>
                       <a:off x="0" y="0"/>
-                      <a:ext cx="3657600" cy="1719072"/>
+                      <a:ext cx="3657600" cy="1828800"/>
                     </a:xfrm>
                     <a:prstGeom prst="rect"/>
                     <a:ln/>
@@ -698,27 +806,145 @@
     </w:p>
     <w:p>
       <w:pPr>
+        <w:numPr>
+          <w:ilvl w:val="0"/>
+          <w:numId w:val="1"/>
+        </w:numPr>
+        <w:ind w:left="720" w:hanging="360"/>
+        <w:rPr/>
+      </w:pPr>
+      <w:r>
+        <w:rPr>
+          <w:b w:val="1"/>
+          <w:bCs w:val="1"/>
+          <w:rtl w:val="0"/>
+        </w:rPr>
+        <w:t xml:space="preserve">Hướng dẫn sử dụng:</w:t>
+      </w:r>
+      <w:r>
+        <w:rPr>
+          <w:rtl w:val="0"/>
+        </w:rPr>
+      </w:r>
+    </w:p>
+    <w:p>
+      <w:pPr>
+        <w:ind w:left="0" w:firstLine="0"/>
+        <w:rPr/>
+      </w:pPr>
+      <w:r>
+        <w:rPr>
+          <w:rtl w:val="0"/>
+        </w:rPr>
+        <w:t xml:space="preserve">Hiện tại </w:t>
+      </w:r>
+      <w:r>
+        <w:rPr>
+          <w:b w:val="1"/>
+          <w:bCs w:val="1"/>
+          <w:rtl w:val="0"/>
+        </w:rPr>
+        <w:t xml:space="preserve">Quản lý Web</w:t>
+      </w:r>
+      <w:r>
+        <w:rPr>
+          <w:rtl w:val="0"/>
+        </w:rPr>
+        <w:t xml:space="preserve"> và </w:t>
+      </w:r>
+      <w:r>
+        <w:rPr>
+          <w:b w:val="1"/>
+          <w:bCs w:val="1"/>
+          <w:rtl w:val="0"/>
+        </w:rPr>
+        <w:t xml:space="preserve">Quản lý Ứng dụng </w:t>
+      </w:r>
+      <w:r>
+        <w:rPr>
+          <w:rtl w:val="0"/>
+        </w:rPr>
+        <w:t xml:space="preserve">có giao diện tương đồng nhau, ưu tiên người dùng dễ làm quen và sử dụng.</w:t>
+      </w:r>
+    </w:p>
+    <w:p>
+      <w:pPr>
+        <w:ind w:left="0" w:firstLine="0"/>
+        <w:rPr/>
+      </w:pPr>
+      <w:r>
+        <w:rPr>
+          <w:rtl w:val="0"/>
+        </w:rPr>
+      </w:r>
+    </w:p>
+    <w:p>
+      <w:pPr>
+        <w:ind w:left="0" w:firstLine="0"/>
+        <w:rPr/>
+      </w:pPr>
+      <w:r>
+        <w:rPr>
+          <w:rtl w:val="0"/>
+        </w:rPr>
+        <w:t xml:space="preserve">Để dừng ProcGuard có thể ấn nút </w:t>
+      </w:r>
+      <w:r>
+        <w:rPr>
+          <w:b w:val="1"/>
+          <w:bCs w:val="1"/>
+          <w:rtl w:val="0"/>
+        </w:rPr>
+        <w:t xml:space="preserve">Dừng ProcGuard </w:t>
+      </w:r>
+      <w:r>
+        <w:rPr>
+          <w:rtl w:val="0"/>
+        </w:rPr>
+        <w:t xml:space="preserve">trên thanh điều hướng, hoặc để khóa ProcGuard mà không phải dừng ProcGuard, có thể nhấp vào nút </w:t>
+      </w:r>
+      <w:r>
+        <w:rPr>
+          <w:b w:val="1"/>
+          <w:bCs w:val="1"/>
+          <w:rtl w:val="0"/>
+        </w:rPr>
+        <w:t xml:space="preserve">Đăng xuất:</w:t>
+      </w:r>
+      <w:r>
+        <w:rPr>
+          <w:rtl w:val="0"/>
+        </w:rPr>
+      </w:r>
+    </w:p>
+    <w:p>
+      <w:pPr>
+        <w:ind w:left="0" w:firstLine="0"/>
+        <w:rPr/>
+      </w:pPr>
+      <w:r>
+        <w:rPr>
+          <w:rtl w:val="0"/>
+        </w:rPr>
+      </w:r>
+    </w:p>
+    <w:p>
+      <w:pPr>
         <w:ind w:left="720" w:firstLine="720"/>
-        <w:rPr>
-          <w:b w:val="1"/>
-          <w:bCs w:val="1"/>
-        </w:rPr>
-      </w:pPr>
-      <w:r>
-        <w:rPr>
-          <w:b w:val="1"/>
-          <w:bCs w:val="1"/>
-        </w:rPr>
+        <w:rPr/>
+      </w:pPr>
+      <w:r>
+        <w:rPr/>
         <w:drawing>
           <wp:inline distB="114300" distT="114300" distL="114300" distR="114300">
-            <wp:extent cx="3657600" cy="1325880"/>
+            <wp:extent cx="3324225" cy="1762125"/>
             <wp:effectExtent b="0" l="0" r="0" t="0"/>
-            <wp:docPr id="14" name="image10.png"/>
+            <wp:docPr id="1" name="image20.png"/>
             <a:graphic>
               <a:graphicData uri="http://schemas.openxmlformats.org/drawingml/2006/picture">
                 <pic:pic>
                   <pic:nvPicPr>
-                    <pic:cNvPr id="0" name="image10.png"/>
+                    <pic:cNvPr id="0" name="image20.png"/>
                     <pic:cNvPicPr preferRelativeResize="0"/>
                   </pic:nvPicPr>
                   <pic:blipFill>
@@ -731,7 +957,7 @@
                   <pic:spPr>
                     <a:xfrm>
                       <a:off x="0" y="0"/>
-                      <a:ext cx="3657600" cy="1325880"/>
+                      <a:ext cx="3324225" cy="1762125"/>
                     </a:xfrm>
                     <a:prstGeom prst="rect"/>
                     <a:ln/>
@@ -750,504 +976,76 @@
     </w:p>
     <w:p>
       <w:pPr>
+        <w:ind w:left="0" w:firstLine="0"/>
+        <w:rPr>
+          <w:b w:val="1"/>
+          <w:bCs w:val="1"/>
+        </w:rPr>
+      </w:pPr>
+      <w:r>
+        <w:rPr>
+          <w:rtl w:val="0"/>
+        </w:rPr>
+      </w:r>
+    </w:p>
+    <w:p>
+      <w:pPr>
+        <w:ind w:left="0" w:firstLine="0"/>
+        <w:rPr>
+          <w:b w:val="1"/>
+          <w:bCs w:val="1"/>
+        </w:rPr>
+      </w:pPr>
+      <w:r>
+        <w:rPr>
+          <w:rtl w:val="0"/>
+        </w:rPr>
+      </w:r>
+    </w:p>
+    <w:p>
+      <w:pPr>
+        <w:ind w:left="0" w:firstLine="0"/>
+        <w:rPr/>
+      </w:pPr>
+      <w:r>
+        <w:rPr>
+          <w:rtl w:val="0"/>
+        </w:rPr>
+        <w:t xml:space="preserve">Sau đó ProcGuard sẽ yêu cầu mật khẩu để truy cập lại:</w:t>
+      </w:r>
+    </w:p>
+    <w:p>
+      <w:pPr>
+        <w:ind w:left="0" w:firstLine="0"/>
+        <w:rPr/>
+      </w:pPr>
+      <w:r>
+        <w:rPr>
+          <w:rtl w:val="0"/>
+        </w:rPr>
+      </w:r>
+    </w:p>
+    <w:p>
+      <w:pPr>
         <w:ind w:left="720" w:firstLine="720"/>
-        <w:rPr>
-          <w:b w:val="1"/>
-          <w:bCs w:val="1"/>
-        </w:rPr>
-      </w:pPr>
-      <w:r>
-        <w:rPr>
-          <w:rtl w:val="0"/>
-        </w:rPr>
-      </w:r>
-    </w:p>
-    <w:p>
-      <w:pPr>
-        <w:ind w:left="720" w:firstLine="720"/>
-        <w:rPr>
-          <w:b w:val="1"/>
-          <w:bCs w:val="1"/>
-        </w:rPr>
-      </w:pPr>
-      <w:r>
-        <w:rPr>
-          <w:b w:val="1"/>
-          <w:bCs w:val="1"/>
-        </w:rPr>
+        <w:rPr/>
+      </w:pPr>
+      <w:r>
+        <w:rPr/>
         <w:drawing>
           <wp:inline distB="114300" distT="114300" distL="114300" distR="114300">
-            <wp:extent cx="3657600" cy="1106424"/>
+            <wp:extent cx="3657600" cy="2715768"/>
             <wp:effectExtent b="0" l="0" r="0" t="0"/>
-            <wp:docPr id="10" name="image8.png"/>
+            <wp:docPr id="29" name="image28.png"/>
             <a:graphic>
               <a:graphicData uri="http://schemas.openxmlformats.org/drawingml/2006/picture">
                 <pic:pic>
                   <pic:nvPicPr>
-                    <pic:cNvPr id="0" name="image8.png"/>
+                    <pic:cNvPr id="0" name="image28.png"/>
                     <pic:cNvPicPr preferRelativeResize="0"/>
                   </pic:nvPicPr>
                   <pic:blipFill>
                     <a:blip r:embed="rId17"/>
-                    <a:srcRect b="0" l="0" r="0" t="0"/>
-                    <a:stretch>
-                      <a:fillRect/>
-                    </a:stretch>
-                  </pic:blipFill>
-                  <pic:spPr>
-                    <a:xfrm>
-                      <a:off x="0" y="0"/>
-                      <a:ext cx="3657600" cy="1106424"/>
-                    </a:xfrm>
-                    <a:prstGeom prst="rect"/>
-                    <a:ln/>
-                  </pic:spPr>
-                </pic:pic>
-              </a:graphicData>
-            </a:graphic>
-          </wp:inline>
-        </w:drawing>
-      </w:r>
-      <w:r>
-        <w:rPr>
-          <w:rtl w:val="0"/>
-        </w:rPr>
-      </w:r>
-    </w:p>
-    <w:p>
-      <w:pPr>
-        <w:ind w:left="720" w:firstLine="720"/>
-        <w:rPr>
-          <w:b w:val="1"/>
-          <w:bCs w:val="1"/>
-        </w:rPr>
-      </w:pPr>
-      <w:r>
-        <w:rPr>
-          <w:rtl w:val="0"/>
-        </w:rPr>
-      </w:r>
-    </w:p>
-    <w:p>
-      <w:pPr>
-        <w:ind w:left="0" w:firstLine="0"/>
-        <w:rPr>
-          <w:b w:val="1"/>
-          <w:bCs w:val="1"/>
-        </w:rPr>
-      </w:pPr>
-      <w:r>
-        <w:rPr>
-          <w:rtl w:val="0"/>
-        </w:rPr>
-        <w:t xml:space="preserve">Sau khi đã tải tiện ích, hãy trở lại ProcGuard hãy nhấp vào nút </w:t>
-      </w:r>
-      <w:r>
-        <w:rPr>
-          <w:b w:val="1"/>
-          <w:bCs w:val="1"/>
-          <w:rtl w:val="0"/>
-        </w:rPr>
-        <w:t xml:space="preserve">Tôi đã tải, nó tải lại:</w:t>
-      </w:r>
-    </w:p>
-    <w:p>
-      <w:pPr>
-        <w:ind w:left="720" w:firstLine="720"/>
-        <w:rPr>
-          <w:b w:val="1"/>
-          <w:bCs w:val="1"/>
-        </w:rPr>
-      </w:pPr>
-      <w:r>
-        <w:rPr>
-          <w:b w:val="1"/>
-          <w:bCs w:val="1"/>
-        </w:rPr>
-        <w:drawing>
-          <wp:inline distB="114300" distT="114300" distL="114300" distR="114300">
-            <wp:extent cx="3657600" cy="1188720"/>
-            <wp:effectExtent b="0" l="0" r="0" t="0"/>
-            <wp:docPr id="17" name="image7.png"/>
-            <a:graphic>
-              <a:graphicData uri="http://schemas.openxmlformats.org/drawingml/2006/picture">
-                <pic:pic>
-                  <pic:nvPicPr>
-                    <pic:cNvPr id="0" name="image7.png"/>
-                    <pic:cNvPicPr preferRelativeResize="0"/>
-                  </pic:nvPicPr>
-                  <pic:blipFill>
-                    <a:blip r:embed="rId18"/>
-                    <a:srcRect b="0" l="0" r="0" t="0"/>
-                    <a:stretch>
-                      <a:fillRect/>
-                    </a:stretch>
-                  </pic:blipFill>
-                  <pic:spPr>
-                    <a:xfrm>
-                      <a:off x="0" y="0"/>
-                      <a:ext cx="3657600" cy="1188720"/>
-                    </a:xfrm>
-                    <a:prstGeom prst="rect"/>
-                    <a:ln/>
-                  </pic:spPr>
-                </pic:pic>
-              </a:graphicData>
-            </a:graphic>
-          </wp:inline>
-        </w:drawing>
-      </w:r>
-      <w:r>
-        <w:rPr>
-          <w:rtl w:val="0"/>
-        </w:rPr>
-      </w:r>
-    </w:p>
-    <w:p>
-      <w:pPr>
-        <w:ind w:left="720" w:firstLine="720"/>
-        <w:rPr>
-          <w:b w:val="1"/>
-          <w:bCs w:val="1"/>
-        </w:rPr>
-      </w:pPr>
-      <w:r>
-        <w:rPr>
-          <w:rtl w:val="0"/>
-        </w:rPr>
-      </w:r>
-    </w:p>
-    <w:p>
-      <w:pPr>
-        <w:ind w:left="0" w:firstLine="0"/>
-        <w:rPr/>
-      </w:pPr>
-      <w:r>
-        <w:rPr>
-          <w:rtl w:val="0"/>
-        </w:rPr>
-      </w:r>
-    </w:p>
-    <w:p>
-      <w:pPr>
-        <w:ind w:left="0" w:firstLine="0"/>
-        <w:rPr/>
-      </w:pPr>
-      <w:r>
-        <w:rPr>
-          <w:rtl w:val="0"/>
-        </w:rPr>
-      </w:r>
-    </w:p>
-    <w:p>
-      <w:pPr>
-        <w:ind w:left="0" w:firstLine="0"/>
-        <w:rPr/>
-      </w:pPr>
-      <w:r>
-        <w:rPr>
-          <w:rtl w:val="0"/>
-        </w:rPr>
-      </w:r>
-    </w:p>
-    <w:p>
-      <w:pPr>
-        <w:ind w:left="0" w:firstLine="0"/>
-        <w:rPr/>
-      </w:pPr>
-      <w:r>
-        <w:rPr>
-          <w:rtl w:val="0"/>
-        </w:rPr>
-      </w:r>
-    </w:p>
-    <w:p>
-      <w:pPr>
-        <w:numPr>
-          <w:ilvl w:val="0"/>
-          <w:numId w:val="1"/>
-        </w:numPr>
-        <w:ind w:left="720" w:hanging="360"/>
-        <w:rPr>
-          <w:u w:val="none"/>
-        </w:rPr>
-      </w:pPr>
-      <w:r>
-        <w:rPr>
-          <w:b w:val="1"/>
-          <w:bCs w:val="1"/>
-          <w:rtl w:val="0"/>
-        </w:rPr>
-        <w:t xml:space="preserve">Hướng dẫn sử dụng:</w:t>
-      </w:r>
-    </w:p>
-    <w:p>
-      <w:pPr>
-        <w:ind w:left="0" w:firstLine="0"/>
-        <w:rPr/>
-      </w:pPr>
-      <w:r>
-        <w:rPr>
-          <w:rtl w:val="0"/>
-        </w:rPr>
-        <w:t xml:space="preserve">Hiện tại </w:t>
-      </w:r>
-      <w:r>
-        <w:rPr>
-          <w:b w:val="1"/>
-          <w:bCs w:val="1"/>
-          <w:rtl w:val="0"/>
-        </w:rPr>
-        <w:t xml:space="preserve">Quản lý Web</w:t>
-      </w:r>
-      <w:r>
-        <w:rPr>
-          <w:rtl w:val="0"/>
-        </w:rPr>
-        <w:t xml:space="preserve"> và </w:t>
-      </w:r>
-      <w:r>
-        <w:rPr>
-          <w:b w:val="1"/>
-          <w:bCs w:val="1"/>
-          <w:rtl w:val="0"/>
-        </w:rPr>
-        <w:t xml:space="preserve">Quản lý Ứng dụng </w:t>
-      </w:r>
-      <w:r>
-        <w:rPr>
-          <w:rtl w:val="0"/>
-        </w:rPr>
-        <w:t xml:space="preserve">có giao diện tương đồng nhau, ưu tiên người dùng dễ làm quen và sử dụng.</w:t>
-      </w:r>
-    </w:p>
-    <w:p>
-      <w:pPr>
-        <w:ind w:left="0" w:firstLine="0"/>
-        <w:rPr/>
-      </w:pPr>
-      <w:r>
-        <w:rPr>
-          <w:rtl w:val="0"/>
-        </w:rPr>
-      </w:r>
-    </w:p>
-    <w:p>
-      <w:pPr>
-        <w:ind w:left="0" w:firstLine="0"/>
-        <w:rPr/>
-      </w:pPr>
-      <w:r>
-        <w:rPr>
-          <w:rtl w:val="0"/>
-        </w:rPr>
-        <w:t xml:space="preserve">Để dừng ProcGuard có thể ấn nút </w:t>
-      </w:r>
-      <w:r>
-        <w:rPr>
-          <w:b w:val="1"/>
-          <w:bCs w:val="1"/>
-          <w:rtl w:val="0"/>
-        </w:rPr>
-        <w:t xml:space="preserve">Dừng ProcGuard </w:t>
-      </w:r>
-      <w:r>
-        <w:rPr>
-          <w:rtl w:val="0"/>
-        </w:rPr>
-        <w:t xml:space="preserve">trên thanh điều hướng:</w:t>
-      </w:r>
-    </w:p>
-    <w:p>
-      <w:pPr>
-        <w:ind w:left="0" w:firstLine="0"/>
-        <w:rPr/>
-      </w:pPr>
-      <w:r>
-        <w:rPr>
-          <w:rtl w:val="0"/>
-        </w:rPr>
-      </w:r>
-    </w:p>
-    <w:p>
-      <w:pPr>
-        <w:ind w:left="720" w:firstLine="720"/>
-        <w:rPr/>
-      </w:pPr>
-      <w:r>
-        <w:rPr/>
-        <w:drawing>
-          <wp:inline distB="114300" distT="114300" distL="114300" distR="114300">
-            <wp:extent cx="3657600" cy="1984248"/>
-            <wp:effectExtent b="0" l="0" r="0" t="0"/>
-            <wp:docPr id="6" name="image4.png"/>
-            <a:graphic>
-              <a:graphicData uri="http://schemas.openxmlformats.org/drawingml/2006/picture">
-                <pic:pic>
-                  <pic:nvPicPr>
-                    <pic:cNvPr id="0" name="image4.png"/>
-                    <pic:cNvPicPr preferRelativeResize="0"/>
-                  </pic:nvPicPr>
-                  <pic:blipFill>
-                    <a:blip r:embed="rId19"/>
-                    <a:srcRect b="0" l="0" r="0" t="0"/>
-                    <a:stretch>
-                      <a:fillRect/>
-                    </a:stretch>
-                  </pic:blipFill>
-                  <pic:spPr>
-                    <a:xfrm>
-                      <a:off x="0" y="0"/>
-                      <a:ext cx="3657600" cy="1984248"/>
-                    </a:xfrm>
-                    <a:prstGeom prst="rect"/>
-                    <a:ln/>
-                  </pic:spPr>
-                </pic:pic>
-              </a:graphicData>
-            </a:graphic>
-          </wp:inline>
-        </w:drawing>
-      </w:r>
-      <w:r>
-        <w:rPr>
-          <w:rtl w:val="0"/>
-        </w:rPr>
-      </w:r>
-    </w:p>
-    <w:p>
-      <w:pPr>
-        <w:ind w:left="0" w:firstLine="0"/>
-        <w:rPr>
-          <w:b w:val="1"/>
-          <w:bCs w:val="1"/>
-        </w:rPr>
-      </w:pPr>
-      <w:r>
-        <w:rPr>
-          <w:rtl w:val="0"/>
-        </w:rPr>
-        <w:t xml:space="preserve">Hoặc để khóa ProcGuard mà không phải dừng ProcGuard, có thể nhấp vào nút </w:t>
-      </w:r>
-      <w:r>
-        <w:rPr>
-          <w:b w:val="1"/>
-          <w:bCs w:val="1"/>
-          <w:rtl w:val="0"/>
-        </w:rPr>
-        <w:t xml:space="preserve">Đăng xuất:</w:t>
-      </w:r>
-    </w:p>
-    <w:p>
-      <w:pPr>
-        <w:ind w:left="0" w:firstLine="0"/>
-        <w:rPr>
-          <w:b w:val="1"/>
-          <w:bCs w:val="1"/>
-        </w:rPr>
-      </w:pPr>
-      <w:r>
-        <w:rPr>
-          <w:rtl w:val="0"/>
-        </w:rPr>
-      </w:r>
-    </w:p>
-    <w:p>
-      <w:pPr>
-        <w:ind w:left="2160" w:firstLine="720"/>
-        <w:rPr>
-          <w:b w:val="1"/>
-          <w:bCs w:val="1"/>
-        </w:rPr>
-      </w:pPr>
-      <w:r>
-        <w:rPr>
-          <w:b w:val="1"/>
-          <w:bCs w:val="1"/>
-        </w:rPr>
-        <w:drawing>
-          <wp:inline distB="114300" distT="114300" distL="114300" distR="114300">
-            <wp:extent cx="2095500" cy="1047750"/>
-            <wp:effectExtent b="0" l="0" r="0" t="0"/>
-            <wp:docPr id="9" name="image1.png"/>
-            <a:graphic>
-              <a:graphicData uri="http://schemas.openxmlformats.org/drawingml/2006/picture">
-                <pic:pic>
-                  <pic:nvPicPr>
-                    <pic:cNvPr id="0" name="image1.png"/>
-                    <pic:cNvPicPr preferRelativeResize="0"/>
-                  </pic:nvPicPr>
-                  <pic:blipFill>
-                    <a:blip r:embed="rId20"/>
-                    <a:srcRect b="0" l="0" r="0" t="0"/>
-                    <a:stretch>
-                      <a:fillRect/>
-                    </a:stretch>
-                  </pic:blipFill>
-                  <pic:spPr>
-                    <a:xfrm>
-                      <a:off x="0" y="0"/>
-                      <a:ext cx="2095500" cy="1047750"/>
-                    </a:xfrm>
-                    <a:prstGeom prst="rect"/>
-                    <a:ln/>
-                  </pic:spPr>
-                </pic:pic>
-              </a:graphicData>
-            </a:graphic>
-          </wp:inline>
-        </w:drawing>
-      </w:r>
-      <w:r>
-        <w:rPr>
-          <w:rtl w:val="0"/>
-        </w:rPr>
-      </w:r>
-    </w:p>
-    <w:p>
-      <w:pPr>
-        <w:ind w:left="0" w:firstLine="0"/>
-        <w:rPr/>
-      </w:pPr>
-      <w:r>
-        <w:rPr>
-          <w:rtl w:val="0"/>
-        </w:rPr>
-        <w:t xml:space="preserve">Sau đó ProcGuard sẽ yêu cầu mật khẩu để truy cập lại:</w:t>
-      </w:r>
-    </w:p>
-    <w:p>
-      <w:pPr>
-        <w:ind w:left="0" w:firstLine="0"/>
-        <w:rPr/>
-      </w:pPr>
-      <w:r>
-        <w:rPr>
-          <w:rtl w:val="0"/>
-        </w:rPr>
-      </w:r>
-    </w:p>
-    <w:p>
-      <w:pPr>
-        <w:ind w:left="720" w:firstLine="720"/>
-        <w:rPr/>
-      </w:pPr>
-      <w:r>
-        <w:rPr/>
-        <w:drawing>
-          <wp:inline distB="114300" distT="114300" distL="114300" distR="114300">
-            <wp:extent cx="3657600" cy="2715768"/>
-            <wp:effectExtent b="0" l="0" r="0" t="0"/>
-            <wp:docPr id="23" name="image16.png"/>
-            <a:graphic>
-              <a:graphicData uri="http://schemas.openxmlformats.org/drawingml/2006/picture">
-                <pic:pic>
-                  <pic:nvPicPr>
-                    <pic:cNvPr id="0" name="image16.png"/>
-                    <pic:cNvPicPr preferRelativeResize="0"/>
-                  </pic:nvPicPr>
-                  <pic:blipFill>
-                    <a:blip r:embed="rId21"/>
                     <a:srcRect b="0" l="0" r="0" t="0"/>
                     <a:stretch>
                       <a:fillRect/>
@@ -1304,7 +1102,40 @@
         <w:rPr>
           <w:rtl w:val="0"/>
         </w:rPr>
-        <w:t xml:space="preserve">Hiện tại ProcGuard có 3 tính năng chính:</w:t>
+      </w:r>
+    </w:p>
+    <w:p>
+      <w:pPr>
+        <w:ind w:left="0" w:firstLine="0"/>
+        <w:rPr/>
+      </w:pPr>
+      <w:r>
+        <w:rPr>
+          <w:rtl w:val="0"/>
+        </w:rPr>
+      </w:r>
+    </w:p>
+    <w:p>
+      <w:pPr>
+        <w:ind w:left="0" w:firstLine="0"/>
+        <w:rPr/>
+      </w:pPr>
+      <w:r>
+        <w:rPr>
+          <w:rtl w:val="0"/>
+        </w:rPr>
+      </w:r>
+    </w:p>
+    <w:p>
+      <w:pPr>
+        <w:ind w:left="0" w:firstLine="0"/>
+        <w:rPr/>
+      </w:pPr>
+      <w:r>
+        <w:rPr>
+          <w:rtl w:val="0"/>
+        </w:rPr>
+        <w:t xml:space="preserve">Hiện tại ProcGuard có 4 tính năng chính:</w:t>
       </w:r>
     </w:p>
     <w:p>
@@ -1361,16 +1192,16 @@
           <wp:inline distB="114300" distT="114300" distL="114300" distR="114300">
             <wp:extent cx="5760720" cy="1670609"/>
             <wp:effectExtent b="0" l="0" r="0" t="0"/>
-            <wp:docPr id="40" name="image34.png"/>
+            <wp:docPr id="31" name="image30.png"/>
             <a:graphic>
               <a:graphicData uri="http://schemas.openxmlformats.org/drawingml/2006/picture">
                 <pic:pic>
                   <pic:nvPicPr>
-                    <pic:cNvPr id="0" name="image34.png"/>
+                    <pic:cNvPr id="0" name="image30.png"/>
                     <pic:cNvPicPr preferRelativeResize="0"/>
                   </pic:nvPicPr>
                   <pic:blipFill>
-                    <a:blip r:embed="rId22"/>
+                    <a:blip r:embed="rId18"/>
                     <a:srcRect b="0" l="0" r="0" t="0"/>
                     <a:stretch>
                       <a:fillRect/>
@@ -1427,16 +1258,16 @@
           <wp:inline distB="114300" distT="114300" distL="114300" distR="114300">
             <wp:extent cx="5759775" cy="2019300"/>
             <wp:effectExtent b="0" l="0" r="0" t="0"/>
-            <wp:docPr id="32" name="image22.png"/>
+            <wp:docPr id="33" name="image36.png"/>
             <a:graphic>
               <a:graphicData uri="http://schemas.openxmlformats.org/drawingml/2006/picture">
                 <pic:pic>
                   <pic:nvPicPr>
-                    <pic:cNvPr id="0" name="image22.png"/>
+                    <pic:cNvPr id="0" name="image36.png"/>
                     <pic:cNvPicPr preferRelativeResize="0"/>
                   </pic:nvPicPr>
                   <pic:blipFill>
-                    <a:blip r:embed="rId23"/>
+                    <a:blip r:embed="rId19"/>
                     <a:srcRect b="0" l="0" r="0" t="0"/>
                     <a:stretch>
                       <a:fillRect/>
@@ -1486,146 +1317,6 @@
       </w:pPr>
       <w:r>
         <w:rPr>
-          <w:rtl w:val="0"/>
-        </w:rPr>
-      </w:r>
-    </w:p>
-    <w:p>
-      <w:pPr>
-        <w:ind w:left="0" w:firstLine="0"/>
-        <w:rPr>
-          <w:b w:val="1"/>
-          <w:bCs w:val="1"/>
-        </w:rPr>
-      </w:pPr>
-      <w:r>
-        <w:rPr>
-          <w:rtl w:val="0"/>
-        </w:rPr>
-      </w:r>
-    </w:p>
-    <w:p>
-      <w:pPr>
-        <w:ind w:left="0" w:firstLine="0"/>
-        <w:rPr>
-          <w:b w:val="1"/>
-          <w:bCs w:val="1"/>
-        </w:rPr>
-      </w:pPr>
-      <w:r>
-        <w:rPr>
-          <w:rtl w:val="0"/>
-        </w:rPr>
-      </w:r>
-    </w:p>
-    <w:p>
-      <w:pPr>
-        <w:ind w:left="0" w:firstLine="0"/>
-        <w:rPr>
-          <w:b w:val="1"/>
-          <w:bCs w:val="1"/>
-        </w:rPr>
-      </w:pPr>
-      <w:r>
-        <w:rPr>
-          <w:rtl w:val="0"/>
-        </w:rPr>
-      </w:r>
-    </w:p>
-    <w:p>
-      <w:pPr>
-        <w:ind w:left="0" w:firstLine="0"/>
-        <w:rPr>
-          <w:b w:val="1"/>
-          <w:bCs w:val="1"/>
-        </w:rPr>
-      </w:pPr>
-      <w:r>
-        <w:rPr>
-          <w:rtl w:val="0"/>
-        </w:rPr>
-      </w:r>
-    </w:p>
-    <w:p>
-      <w:pPr>
-        <w:ind w:left="0" w:firstLine="0"/>
-        <w:rPr>
-          <w:b w:val="1"/>
-          <w:bCs w:val="1"/>
-        </w:rPr>
-      </w:pPr>
-      <w:r>
-        <w:rPr>
-          <w:rtl w:val="0"/>
-        </w:rPr>
-      </w:r>
-    </w:p>
-    <w:p>
-      <w:pPr>
-        <w:ind w:left="0" w:firstLine="0"/>
-        <w:rPr>
-          <w:b w:val="1"/>
-          <w:bCs w:val="1"/>
-        </w:rPr>
-      </w:pPr>
-      <w:r>
-        <w:rPr>
-          <w:rtl w:val="0"/>
-        </w:rPr>
-      </w:r>
-    </w:p>
-    <w:p>
-      <w:pPr>
-        <w:ind w:left="0" w:firstLine="0"/>
-        <w:rPr>
-          <w:b w:val="1"/>
-          <w:bCs w:val="1"/>
-        </w:rPr>
-      </w:pPr>
-      <w:r>
-        <w:rPr>
-          <w:rtl w:val="0"/>
-        </w:rPr>
-      </w:r>
-    </w:p>
-    <w:p>
-      <w:pPr>
-        <w:ind w:left="0" w:firstLine="0"/>
-        <w:rPr>
-          <w:b w:val="1"/>
-          <w:bCs w:val="1"/>
-        </w:rPr>
-      </w:pPr>
-      <w:r>
-        <w:rPr>
-          <w:rtl w:val="0"/>
-        </w:rPr>
-      </w:r>
-    </w:p>
-    <w:p>
-      <w:pPr>
-        <w:ind w:left="0" w:firstLine="0"/>
-        <w:rPr>
-          <w:b w:val="1"/>
-          <w:bCs w:val="1"/>
-        </w:rPr>
-      </w:pPr>
-      <w:r>
-        <w:rPr>
-          <w:rtl w:val="0"/>
-        </w:rPr>
-      </w:r>
-    </w:p>
-    <w:p>
-      <w:pPr>
-        <w:ind w:left="0" w:firstLine="0"/>
-        <w:rPr>
-          <w:b w:val="1"/>
-          <w:bCs w:val="1"/>
-        </w:rPr>
-      </w:pPr>
-      <w:r>
-        <w:rPr>
           <w:b w:val="1"/>
           <w:bCs w:val="1"/>
           <w:rtl w:val="0"/>
@@ -1636,7 +1327,10 @@
     <w:p>
       <w:pPr>
         <w:ind w:left="0" w:firstLine="0"/>
-        <w:rPr/>
+        <w:rPr>
+          <w:b w:val="1"/>
+          <w:bCs w:val="1"/>
+        </w:rPr>
       </w:pPr>
       <w:r>
         <w:rPr>
@@ -1672,22 +1366,10 @@
         </w:rPr>
         <w:t xml:space="preserve">(mặc định lịch sử sẽ hiện trong vòng 7 ngày, trừ khi tìm kiếm theo khoảng thời gian nhất định).</w:t>
       </w:r>
-    </w:p>
-    <w:p>
-      <w:pPr>
-        <w:ind w:left="0" w:firstLine="0"/>
-        <w:rPr>
-          <w:b w:val="1"/>
-          <w:bCs w:val="1"/>
-        </w:rPr>
-      </w:pPr>
-      <w:r>
-        <w:rPr>
-          <w:b w:val="1"/>
-          <w:bCs w:val="1"/>
-          <w:rtl w:val="0"/>
-        </w:rPr>
-        <w:tab/>
+      <w:r>
+        <w:rPr>
+          <w:rtl w:val="0"/>
+        </w:rPr>
       </w:r>
     </w:p>
     <w:p>
@@ -1719,16 +1401,16 @@
           <wp:inline distB="114300" distT="114300" distL="114300" distR="114300">
             <wp:extent cx="3657600" cy="1613989"/>
             <wp:effectExtent b="0" l="0" r="0" t="0"/>
-            <wp:docPr id="37" name="image30.png"/>
+            <wp:docPr id="35" name="image25.png"/>
             <a:graphic>
               <a:graphicData uri="http://schemas.openxmlformats.org/drawingml/2006/picture">
                 <pic:pic>
                   <pic:nvPicPr>
-                    <pic:cNvPr id="0" name="image30.png"/>
+                    <pic:cNvPr id="0" name="image25.png"/>
                     <pic:cNvPicPr preferRelativeResize="0"/>
                   </pic:nvPicPr>
                   <pic:blipFill>
-                    <a:blip r:embed="rId24"/>
+                    <a:blip r:embed="rId20"/>
                     <a:srcRect b="0" l="0" r="0" t="0"/>
                     <a:stretch>
                       <a:fillRect/>
@@ -1782,16 +1464,16 @@
           <wp:inline distB="114300" distT="114300" distL="114300" distR="114300">
             <wp:extent cx="3657600" cy="1490472"/>
             <wp:effectExtent b="0" l="0" r="0" t="0"/>
-            <wp:docPr id="4" name="image15.png"/>
+            <wp:docPr id="37" name="image24.png"/>
             <a:graphic>
               <a:graphicData uri="http://schemas.openxmlformats.org/drawingml/2006/picture">
                 <pic:pic>
                   <pic:nvPicPr>
-                    <pic:cNvPr id="0" name="image15.png"/>
+                    <pic:cNvPr id="0" name="image24.png"/>
                     <pic:cNvPicPr preferRelativeResize="0"/>
                   </pic:nvPicPr>
                   <pic:blipFill>
-                    <a:blip r:embed="rId25"/>
+                    <a:blip r:embed="rId21"/>
                     <a:srcRect b="0" l="0" r="0" t="0"/>
                     <a:stretch>
                       <a:fillRect/>
@@ -1862,16 +1544,16 @@
           <wp:inline distB="114300" distT="114300" distL="114300" distR="114300">
             <wp:extent cx="3657600" cy="493776"/>
             <wp:effectExtent b="0" l="0" r="0" t="0"/>
-            <wp:docPr id="21" name="image29.png"/>
+            <wp:docPr id="38" name="image27.png"/>
             <a:graphic>
               <a:graphicData uri="http://schemas.openxmlformats.org/drawingml/2006/picture">
                 <pic:pic>
                   <pic:nvPicPr>
-                    <pic:cNvPr id="0" name="image29.png"/>
+                    <pic:cNvPr id="0" name="image27.png"/>
                     <pic:cNvPicPr preferRelativeResize="0"/>
                   </pic:nvPicPr>
                   <pic:blipFill>
-                    <a:blip r:embed="rId26"/>
+                    <a:blip r:embed="rId22"/>
                     <a:srcRect b="0" l="0" r="0" t="0"/>
                     <a:stretch>
                       <a:fillRect/>
@@ -1928,61 +1610,6 @@
         <w:rPr>
           <w:rtl w:val="0"/>
         </w:rPr>
-      </w:r>
-    </w:p>
-    <w:p>
-      <w:pPr>
-        <w:ind w:left="0" w:firstLine="0"/>
-        <w:rPr/>
-      </w:pPr>
-      <w:r>
-        <w:rPr>
-          <w:rtl w:val="0"/>
-        </w:rPr>
-      </w:r>
-    </w:p>
-    <w:p>
-      <w:pPr>
-        <w:ind w:left="0" w:firstLine="0"/>
-        <w:rPr/>
-      </w:pPr>
-      <w:r>
-        <w:rPr>
-          <w:rtl w:val="0"/>
-        </w:rPr>
-      </w:r>
-    </w:p>
-    <w:p>
-      <w:pPr>
-        <w:ind w:left="0" w:firstLine="0"/>
-        <w:rPr/>
-      </w:pPr>
-      <w:r>
-        <w:rPr>
-          <w:rtl w:val="0"/>
-        </w:rPr>
-      </w:r>
-    </w:p>
-    <w:p>
-      <w:pPr>
-        <w:ind w:left="0" w:firstLine="0"/>
-        <w:rPr/>
-      </w:pPr>
-      <w:r>
-        <w:rPr>
-          <w:rtl w:val="0"/>
-        </w:rPr>
-      </w:r>
-    </w:p>
-    <w:p>
-      <w:pPr>
-        <w:ind w:left="0" w:firstLine="0"/>
-        <w:rPr/>
-      </w:pPr>
-      <w:r>
-        <w:rPr>
-          <w:rtl w:val="0"/>
-        </w:rPr>
         <w:t xml:space="preserve">Hoặc khung thời gian bất kỳ:</w:t>
       </w:r>
     </w:p>
@@ -2008,16 +1635,16 @@
           <wp:inline distB="114300" distT="114300" distL="114300" distR="114300">
             <wp:extent cx="2743200" cy="2914650"/>
             <wp:effectExtent b="0" l="0" r="0" t="0"/>
-            <wp:docPr id="39" name="image40.png"/>
+            <wp:docPr id="5" name="image23.png"/>
             <a:graphic>
               <a:graphicData uri="http://schemas.openxmlformats.org/drawingml/2006/picture">
                 <pic:pic>
                   <pic:nvPicPr>
-                    <pic:cNvPr id="0" name="image40.png"/>
+                    <pic:cNvPr id="0" name="image23.png"/>
                     <pic:cNvPicPr preferRelativeResize="0"/>
                   </pic:nvPicPr>
                   <pic:blipFill>
-                    <a:blip r:embed="rId27"/>
+                    <a:blip r:embed="rId23"/>
                     <a:srcRect b="0" l="0" r="0" t="0"/>
                     <a:stretch>
                       <a:fillRect/>
@@ -2065,16 +1692,16 @@
           <wp:inline distB="114300" distT="114300" distL="114300" distR="114300">
             <wp:extent cx="5759775" cy="457200"/>
             <wp:effectExtent b="0" l="0" r="0" t="0"/>
-            <wp:docPr id="2" name="image9.png"/>
+            <wp:docPr id="7" name="image15.png"/>
             <a:graphic>
               <a:graphicData uri="http://schemas.openxmlformats.org/drawingml/2006/picture">
                 <pic:pic>
                   <pic:nvPicPr>
-                    <pic:cNvPr id="0" name="image9.png"/>
+                    <pic:cNvPr id="0" name="image15.png"/>
                     <pic:cNvPicPr preferRelativeResize="0"/>
                   </pic:nvPicPr>
                   <pic:blipFill>
-                    <a:blip r:embed="rId28"/>
+                    <a:blip r:embed="rId24"/>
                     <a:srcRect b="0" l="0" r="0" t="0"/>
                     <a:stretch>
                       <a:fillRect/>
@@ -2145,16 +1772,16 @@
           <wp:inline distB="114300" distT="114300" distL="114300" distR="114300">
             <wp:extent cx="5759775" cy="2501900"/>
             <wp:effectExtent b="0" l="0" r="0" t="0"/>
-            <wp:docPr id="19" name="image12.png"/>
+            <wp:docPr id="8" name="image9.png"/>
             <a:graphic>
               <a:graphicData uri="http://schemas.openxmlformats.org/drawingml/2006/picture">
                 <pic:pic>
                   <pic:nvPicPr>
-                    <pic:cNvPr id="0" name="image12.png"/>
+                    <pic:cNvPr id="0" name="image9.png"/>
                     <pic:cNvPicPr preferRelativeResize="0"/>
                   </pic:nvPicPr>
                   <pic:blipFill>
-                    <a:blip r:embed="rId29"/>
+                    <a:blip r:embed="rId25"/>
                     <a:srcRect b="0" l="0" r="0" t="0"/>
                     <a:stretch>
                       <a:fillRect/>
@@ -2301,16 +1928,16 @@
           <wp:inline distB="114300" distT="114300" distL="114300" distR="114300">
             <wp:extent cx="4572000" cy="2034540"/>
             <wp:effectExtent b="0" l="0" r="0" t="0"/>
-            <wp:docPr id="15" name="image37.png"/>
+            <wp:docPr id="9" name="image6.png"/>
             <a:graphic>
               <a:graphicData uri="http://schemas.openxmlformats.org/drawingml/2006/picture">
                 <pic:pic>
                   <pic:nvPicPr>
-                    <pic:cNvPr id="0" name="image37.png"/>
+                    <pic:cNvPr id="0" name="image6.png"/>
                     <pic:cNvPicPr preferRelativeResize="0"/>
                   </pic:nvPicPr>
                   <pic:blipFill>
-                    <a:blip r:embed="rId30"/>
+                    <a:blip r:embed="rId26"/>
                     <a:srcRect b="0" l="0" r="0" t="0"/>
                     <a:stretch>
                       <a:fillRect/>
@@ -2381,16 +2008,16 @@
           <wp:inline distB="114300" distT="114300" distL="114300" distR="114300">
             <wp:extent cx="3154680" cy="1828800"/>
             <wp:effectExtent b="0" l="0" r="0" t="0"/>
-            <wp:docPr id="13" name="image3.png"/>
+            <wp:docPr id="10" name="image8.png"/>
             <a:graphic>
               <a:graphicData uri="http://schemas.openxmlformats.org/drawingml/2006/picture">
                 <pic:pic>
                   <pic:nvPicPr>
-                    <pic:cNvPr id="0" name="image3.png"/>
+                    <pic:cNvPr id="0" name="image8.png"/>
                     <pic:cNvPicPr preferRelativeResize="0"/>
                   </pic:nvPicPr>
                   <pic:blipFill>
-                    <a:blip r:embed="rId31"/>
+                    <a:blip r:embed="rId27"/>
                     <a:srcRect b="0" l="0" r="0" t="0"/>
                     <a:stretch>
                       <a:fillRect/>
@@ -2427,16 +2054,16 @@
           <wp:inline distB="114300" distT="114300" distL="114300" distR="114300">
             <wp:extent cx="3209925" cy="1028700"/>
             <wp:effectExtent b="0" l="0" r="0" t="0"/>
-            <wp:docPr id="30" name="image24.png"/>
+            <wp:docPr id="11" name="image7.png"/>
             <a:graphic>
               <a:graphicData uri="http://schemas.openxmlformats.org/drawingml/2006/picture">
                 <pic:pic>
                   <pic:nvPicPr>
-                    <pic:cNvPr id="0" name="image24.png"/>
+                    <pic:cNvPr id="0" name="image7.png"/>
                     <pic:cNvPicPr preferRelativeResize="0"/>
                   </pic:nvPicPr>
                   <pic:blipFill>
-                    <a:blip r:embed="rId32"/>
+                    <a:blip r:embed="rId28"/>
                     <a:srcRect b="0" l="0" r="0" t="0"/>
                     <a:stretch>
                       <a:fillRect/>
@@ -2464,73 +2091,6 @@
     </w:p>
     <w:p>
       <w:pPr>
-        <w:ind w:left="1440" w:firstLine="720"/>
-        <w:rPr/>
-      </w:pPr>
-      <w:r>
-        <w:rPr>
-          <w:rtl w:val="0"/>
-        </w:rPr>
-      </w:r>
-    </w:p>
-    <w:p>
-      <w:pPr>
-        <w:ind w:left="0" w:firstLine="0"/>
-        <w:rPr>
-          <w:b w:val="1"/>
-          <w:bCs w:val="1"/>
-        </w:rPr>
-      </w:pPr>
-      <w:r>
-        <w:rPr>
-          <w:rtl w:val="0"/>
-        </w:rPr>
-      </w:r>
-    </w:p>
-    <w:p>
-      <w:pPr>
-        <w:ind w:left="0" w:firstLine="0"/>
-        <w:rPr>
-          <w:b w:val="1"/>
-          <w:bCs w:val="1"/>
-        </w:rPr>
-      </w:pPr>
-      <w:r>
-        <w:rPr>
-          <w:rtl w:val="0"/>
-        </w:rPr>
-      </w:r>
-    </w:p>
-    <w:p>
-      <w:pPr>
-        <w:ind w:left="0" w:firstLine="0"/>
-        <w:rPr>
-          <w:b w:val="1"/>
-          <w:bCs w:val="1"/>
-        </w:rPr>
-      </w:pPr>
-      <w:r>
-        <w:rPr>
-          <w:rtl w:val="0"/>
-        </w:rPr>
-      </w:r>
-    </w:p>
-    <w:p>
-      <w:pPr>
-        <w:ind w:left="0" w:firstLine="0"/>
-        <w:rPr>
-          <w:b w:val="1"/>
-          <w:bCs w:val="1"/>
-        </w:rPr>
-      </w:pPr>
-      <w:r>
-        <w:rPr>
-          <w:rtl w:val="0"/>
-        </w:rPr>
-      </w:r>
-    </w:p>
-    <w:p>
-      <w:pPr>
         <w:ind w:left="0" w:firstLine="0"/>
         <w:rPr>
           <w:b w:val="1"/>
@@ -2648,16 +2208,16 @@
           <wp:inline distB="114300" distT="114300" distL="114300" distR="114300">
             <wp:extent cx="5759775" cy="2082800"/>
             <wp:effectExtent b="0" l="0" r="0" t="0"/>
-            <wp:docPr id="20" name="image5.png"/>
+            <wp:docPr id="13" name="image2.png"/>
             <a:graphic>
               <a:graphicData uri="http://schemas.openxmlformats.org/drawingml/2006/picture">
                 <pic:pic>
                   <pic:nvPicPr>
-                    <pic:cNvPr id="0" name="image5.png"/>
+                    <pic:cNvPr id="0" name="image2.png"/>
                     <pic:cNvPicPr preferRelativeResize="0"/>
                   </pic:nvPicPr>
                   <pic:blipFill>
-                    <a:blip r:embed="rId33"/>
+                    <a:blip r:embed="rId29"/>
                     <a:srcRect b="0" l="0" r="0" t="0"/>
                     <a:stretch>
                       <a:fillRect/>
@@ -2717,16 +2277,16 @@
           <wp:inline distB="114300" distT="114300" distL="114300" distR="114300">
             <wp:extent cx="5759775" cy="1854200"/>
             <wp:effectExtent b="0" l="0" r="0" t="0"/>
-            <wp:docPr id="33" name="image25.png"/>
+            <wp:docPr id="15" name="image5.png"/>
             <a:graphic>
               <a:graphicData uri="http://schemas.openxmlformats.org/drawingml/2006/picture">
                 <pic:pic>
                   <pic:nvPicPr>
-                    <pic:cNvPr id="0" name="image25.png"/>
+                    <pic:cNvPr id="0" name="image5.png"/>
                     <pic:cNvPicPr preferRelativeResize="0"/>
                   </pic:nvPicPr>
                   <pic:blipFill>
-                    <a:blip r:embed="rId34"/>
+                    <a:blip r:embed="rId30"/>
                     <a:srcRect b="0" l="0" r="0" t="0"/>
                     <a:stretch>
                       <a:fillRect/>
@@ -2755,86 +2315,6 @@
     <w:p>
       <w:pPr>
         <w:ind w:left="0" w:firstLine="0"/>
-        <w:rPr>
-          <w:b w:val="1"/>
-          <w:bCs w:val="1"/>
-        </w:rPr>
-      </w:pPr>
-      <w:r>
-        <w:rPr>
-          <w:rtl w:val="0"/>
-        </w:rPr>
-      </w:r>
-    </w:p>
-    <w:p>
-      <w:pPr>
-        <w:ind w:left="0" w:firstLine="0"/>
-        <w:rPr/>
-      </w:pPr>
-      <w:r>
-        <w:rPr>
-          <w:rtl w:val="0"/>
-        </w:rPr>
-      </w:r>
-    </w:p>
-    <w:p>
-      <w:pPr>
-        <w:ind w:left="0" w:firstLine="0"/>
-        <w:rPr/>
-      </w:pPr>
-      <w:r>
-        <w:rPr>
-          <w:rtl w:val="0"/>
-        </w:rPr>
-      </w:r>
-    </w:p>
-    <w:p>
-      <w:pPr>
-        <w:ind w:left="0" w:firstLine="0"/>
-        <w:rPr/>
-      </w:pPr>
-      <w:r>
-        <w:rPr>
-          <w:rtl w:val="0"/>
-        </w:rPr>
-      </w:r>
-    </w:p>
-    <w:p>
-      <w:pPr>
-        <w:ind w:left="0" w:firstLine="0"/>
-        <w:rPr/>
-      </w:pPr>
-      <w:r>
-        <w:rPr>
-          <w:rtl w:val="0"/>
-        </w:rPr>
-      </w:r>
-    </w:p>
-    <w:p>
-      <w:pPr>
-        <w:ind w:left="0" w:firstLine="0"/>
-        <w:rPr/>
-      </w:pPr>
-      <w:r>
-        <w:rPr>
-          <w:rtl w:val="0"/>
-        </w:rPr>
-      </w:r>
-    </w:p>
-    <w:p>
-      <w:pPr>
-        <w:ind w:left="0" w:firstLine="0"/>
-        <w:rPr/>
-      </w:pPr>
-      <w:r>
-        <w:rPr>
-          <w:rtl w:val="0"/>
-        </w:rPr>
-      </w:r>
-    </w:p>
-    <w:p>
-      <w:pPr>
-        <w:ind w:left="0" w:firstLine="0"/>
         <w:rPr/>
       </w:pPr>
       <w:r>
@@ -2902,16 +2382,16 @@
           <wp:inline distB="114300" distT="114300" distL="114300" distR="114300">
             <wp:extent cx="3657600" cy="1863634"/>
             <wp:effectExtent b="0" l="0" r="0" t="0"/>
-            <wp:docPr id="22" name="image18.png"/>
+            <wp:docPr id="16" name="image3.png"/>
             <a:graphic>
               <a:graphicData uri="http://schemas.openxmlformats.org/drawingml/2006/picture">
                 <pic:pic>
                   <pic:nvPicPr>
-                    <pic:cNvPr id="0" name="image18.png"/>
+                    <pic:cNvPr id="0" name="image3.png"/>
                     <pic:cNvPicPr preferRelativeResize="0"/>
                   </pic:nvPicPr>
                   <pic:blipFill>
-                    <a:blip r:embed="rId35"/>
+                    <a:blip r:embed="rId31"/>
                     <a:srcRect b="0" l="0" r="0" t="0"/>
                     <a:stretch>
                       <a:fillRect/>
@@ -2960,16 +2440,16 @@
           <wp:inline distB="114300" distT="114300" distL="114300" distR="114300">
             <wp:extent cx="3352800" cy="1076325"/>
             <wp:effectExtent b="0" l="0" r="0" t="0"/>
-            <wp:docPr id="3" name="image39.png"/>
+            <wp:docPr id="17" name="image1.png"/>
             <a:graphic>
               <a:graphicData uri="http://schemas.openxmlformats.org/drawingml/2006/picture">
                 <pic:pic>
                   <pic:nvPicPr>
-                    <pic:cNvPr id="0" name="image39.png"/>
+                    <pic:cNvPr id="0" name="image1.png"/>
                     <pic:cNvPicPr preferRelativeResize="0"/>
                   </pic:nvPicPr>
                   <pic:blipFill>
-                    <a:blip r:embed="rId36"/>
+                    <a:blip r:embed="rId32"/>
                     <a:srcRect b="0" l="0" r="0" t="0"/>
                     <a:stretch>
                       <a:fillRect/>
@@ -3060,16 +2540,16 @@
           <wp:inline distB="114300" distT="114300" distL="114300" distR="114300">
             <wp:extent cx="3657600" cy="1736746"/>
             <wp:effectExtent b="0" l="0" r="0" t="0"/>
-            <wp:docPr id="27" name="image17.png"/>
+            <wp:docPr id="23" name="image37.png"/>
             <a:graphic>
               <a:graphicData uri="http://schemas.openxmlformats.org/drawingml/2006/picture">
                 <pic:pic>
                   <pic:nvPicPr>
-                    <pic:cNvPr id="0" name="image17.png"/>
+                    <pic:cNvPr id="0" name="image37.png"/>
                     <pic:cNvPicPr preferRelativeResize="0"/>
                   </pic:nvPicPr>
                   <pic:blipFill>
-                    <a:blip r:embed="rId37"/>
+                    <a:blip r:embed="rId33"/>
                     <a:srcRect b="0" l="0" r="0" t="0"/>
                     <a:stretch>
                       <a:fillRect/>
@@ -3150,16 +2630,16 @@
           <wp:inline distB="114300" distT="114300" distL="114300" distR="114300">
             <wp:extent cx="3600450" cy="2590800"/>
             <wp:effectExtent b="0" l="0" r="0" t="0"/>
-            <wp:docPr id="5" name="image36.png"/>
+            <wp:docPr id="24" name="image21.png"/>
             <a:graphic>
               <a:graphicData uri="http://schemas.openxmlformats.org/drawingml/2006/picture">
                 <pic:pic>
                   <pic:nvPicPr>
-                    <pic:cNvPr id="0" name="image36.png"/>
+                    <pic:cNvPr id="0" name="image21.png"/>
                     <pic:cNvPicPr preferRelativeResize="0"/>
                   </pic:nvPicPr>
                   <pic:blipFill>
-                    <a:blip r:embed="rId38"/>
+                    <a:blip r:embed="rId34"/>
                     <a:srcRect b="0" l="0" r="0" t="0"/>
                     <a:stretch>
                       <a:fillRect/>
@@ -3243,16 +2723,16 @@
           <wp:inline distB="114300" distT="114300" distL="114300" distR="114300">
             <wp:extent cx="5759775" cy="2463800"/>
             <wp:effectExtent b="0" l="0" r="0" t="0"/>
-            <wp:docPr id="24" name="image20.png"/>
+            <wp:docPr id="25" name="image22.png"/>
             <a:graphic>
               <a:graphicData uri="http://schemas.openxmlformats.org/drawingml/2006/picture">
                 <pic:pic>
                   <pic:nvPicPr>
-                    <pic:cNvPr id="0" name="image20.png"/>
+                    <pic:cNvPr id="0" name="image22.png"/>
                     <pic:cNvPicPr preferRelativeResize="0"/>
                   </pic:nvPicPr>
                   <pic:blipFill>
-                    <a:blip r:embed="rId39"/>
+                    <a:blip r:embed="rId35"/>
                     <a:srcRect b="0" l="0" r="0" t="0"/>
                     <a:stretch>
                       <a:fillRect/>
@@ -3315,16 +2795,16 @@
           <wp:inline distB="114300" distT="114300" distL="114300" distR="114300">
             <wp:extent cx="3657600" cy="2249424"/>
             <wp:effectExtent b="0" l="0" r="0" t="0"/>
-            <wp:docPr id="36" name="image27.png"/>
+            <wp:docPr id="27" name="image26.png"/>
             <a:graphic>
               <a:graphicData uri="http://schemas.openxmlformats.org/drawingml/2006/picture">
                 <pic:pic>
                   <pic:nvPicPr>
-                    <pic:cNvPr id="0" name="image27.png"/>
+                    <pic:cNvPr id="0" name="image26.png"/>
                     <pic:cNvPicPr preferRelativeResize="0"/>
                   </pic:nvPicPr>
                   <pic:blipFill>
-                    <a:blip r:embed="rId40"/>
+                    <a:blip r:embed="rId36"/>
                     <a:srcRect b="0" l="0" r="0" t="0"/>
                     <a:stretch>
                       <a:fillRect/>
@@ -3395,16 +2875,16 @@
           <wp:inline distB="114300" distT="114300" distL="114300" distR="114300">
             <wp:extent cx="3362325" cy="1228725"/>
             <wp:effectExtent b="0" l="0" r="0" t="0"/>
-            <wp:docPr id="26" name="image19.png"/>
+            <wp:docPr id="28" name="image38.png"/>
             <a:graphic>
               <a:graphicData uri="http://schemas.openxmlformats.org/drawingml/2006/picture">
                 <pic:pic>
                   <pic:nvPicPr>
-                    <pic:cNvPr id="0" name="image19.png"/>
+                    <pic:cNvPr id="0" name="image38.png"/>
                     <pic:cNvPicPr preferRelativeResize="0"/>
                   </pic:nvPicPr>
                   <pic:blipFill>
-                    <a:blip r:embed="rId41"/>
+                    <a:blip r:embed="rId37"/>
                     <a:srcRect b="0" l="0" r="0" t="0"/>
                     <a:stretch>
                       <a:fillRect/>
@@ -3451,82 +2931,149 @@
       </w:pPr>
       <w:r>
         <w:rPr>
-          <w:b w:val="1"/>
-          <w:bCs w:val="1"/>
-          <w:rtl w:val="0"/>
-        </w:rPr>
-        <w:t xml:space="preserve">4. Cài đặt chung:</w:t>
-      </w:r>
-    </w:p>
-    <w:p>
-      <w:pPr>
-        <w:ind w:left="0" w:firstLine="0"/>
-        <w:rPr/>
-      </w:pPr>
-      <w:r>
-        <w:rPr>
-          <w:rtl w:val="0"/>
-        </w:rPr>
-      </w:r>
-    </w:p>
-    <w:p>
-      <w:pPr>
-        <w:ind w:left="0" w:firstLine="0"/>
-        <w:rPr/>
-      </w:pPr>
-      <w:r>
-        <w:rPr>
-          <w:rtl w:val="0"/>
-        </w:rPr>
-        <w:t xml:space="preserve">Để vào cài đặt của ứng dụng ProcGuard hãy nhấp chuột vào mục </w:t>
-      </w:r>
-      <w:r>
-        <w:rPr>
-          <w:b w:val="1"/>
-          <w:bCs w:val="1"/>
-          <w:rtl w:val="0"/>
-        </w:rPr>
-        <w:t xml:space="preserve">Cài đặt</w:t>
-      </w:r>
-      <w:r>
-        <w:rPr>
-          <w:rtl w:val="0"/>
-        </w:rPr>
-        <w:t xml:space="preserve"> ở trên thanh điều hướng ở góc trên trái màn hình:</w:t>
-      </w:r>
-    </w:p>
-    <w:p>
-      <w:pPr>
-        <w:ind w:left="0" w:firstLine="0"/>
-        <w:rPr/>
-      </w:pPr>
-      <w:r>
-        <w:rPr>
-          <w:rtl w:val="0"/>
-        </w:rPr>
-      </w:r>
-    </w:p>
-    <w:p>
-      <w:pPr>
-        <w:ind w:left="1440" w:firstLine="720"/>
+          <w:rtl w:val="0"/>
+        </w:rPr>
+      </w:r>
+    </w:p>
+    <w:p>
+      <w:pPr>
+        <w:ind w:left="0" w:firstLine="0"/>
+        <w:rPr>
+          <w:b w:val="1"/>
+          <w:bCs w:val="1"/>
+        </w:rPr>
+      </w:pPr>
+      <w:r>
+        <w:rPr>
+          <w:rtl w:val="0"/>
+        </w:rPr>
+      </w:r>
+    </w:p>
+    <w:p>
+      <w:pPr>
+        <w:ind w:left="0" w:firstLine="0"/>
+        <w:rPr>
+          <w:b w:val="1"/>
+          <w:bCs w:val="1"/>
+        </w:rPr>
+      </w:pPr>
+      <w:r>
+        <w:rPr>
+          <w:rtl w:val="0"/>
+        </w:rPr>
+      </w:r>
+    </w:p>
+    <w:p>
+      <w:pPr>
+        <w:ind w:left="0" w:firstLine="0"/>
+        <w:rPr>
+          <w:b w:val="1"/>
+          <w:bCs w:val="1"/>
+        </w:rPr>
+      </w:pPr>
+      <w:r>
+        <w:rPr>
+          <w:rtl w:val="0"/>
+        </w:rPr>
+      </w:r>
+    </w:p>
+    <w:p>
+      <w:pPr>
+        <w:ind w:left="0" w:firstLine="0"/>
+        <w:rPr>
+          <w:b w:val="1"/>
+          <w:bCs w:val="1"/>
+        </w:rPr>
+      </w:pPr>
+      <w:r>
+        <w:rPr>
+          <w:rtl w:val="0"/>
+        </w:rPr>
+      </w:r>
+    </w:p>
+    <w:p>
+      <w:pPr>
+        <w:ind w:left="0" w:firstLine="0"/>
+        <w:rPr>
+          <w:b w:val="1"/>
+          <w:bCs w:val="1"/>
+        </w:rPr>
+      </w:pPr>
+      <w:r>
+        <w:rPr>
+          <w:b w:val="1"/>
+          <w:bCs w:val="1"/>
+          <w:rtl w:val="0"/>
+        </w:rPr>
+        <w:t xml:space="preserve">4. Thời gian sử dụng ứng dụng:</w:t>
+      </w:r>
+    </w:p>
+    <w:p>
+      <w:pPr>
+        <w:ind w:left="0" w:firstLine="0"/>
+        <w:rPr/>
+      </w:pPr>
+      <w:r>
+        <w:rPr>
+          <w:rtl w:val="0"/>
+        </w:rPr>
+      </w:r>
+    </w:p>
+    <w:p>
+      <w:pPr>
+        <w:ind w:left="0" w:firstLine="0"/>
+        <w:rPr>
+          <w:b w:val="1"/>
+          <w:bCs w:val="1"/>
+        </w:rPr>
+      </w:pPr>
+      <w:r>
+        <w:rPr>
+          <w:rtl w:val="0"/>
+        </w:rPr>
+        <w:t xml:space="preserve">Trở lại màn hình chính và lăn trỏ xuống dưới cùng sẽ thấy bảng </w:t>
+      </w:r>
+      <w:r>
+        <w:rPr>
+          <w:b w:val="1"/>
+          <w:bCs w:val="1"/>
+          <w:rtl w:val="0"/>
+        </w:rPr>
+        <w:t xml:space="preserve">Các ứng dụng sử dụng nhiều nhất hôm nay:</w:t>
+      </w:r>
+    </w:p>
+    <w:p>
+      <w:pPr>
+        <w:ind w:left="0" w:firstLine="0"/>
+        <w:rPr/>
+      </w:pPr>
+      <w:r>
+        <w:rPr>
+          <w:rtl w:val="0"/>
+        </w:rPr>
+      </w:r>
+    </w:p>
+    <w:p>
+      <w:pPr>
+        <w:ind w:left="0" w:firstLine="0"/>
         <w:rPr/>
       </w:pPr>
       <w:r>
         <w:rPr/>
         <w:drawing>
           <wp:inline distB="114300" distT="114300" distL="114300" distR="114300">
-            <wp:extent cx="2971800" cy="1095375"/>
+            <wp:extent cx="5759775" cy="1295400"/>
             <wp:effectExtent b="0" l="0" r="0" t="0"/>
-            <wp:docPr id="16" name="image2.png"/>
+            <wp:docPr id="19" name="image10.png"/>
             <a:graphic>
               <a:graphicData uri="http://schemas.openxmlformats.org/drawingml/2006/picture">
                 <pic:pic>
                   <pic:nvPicPr>
-                    <pic:cNvPr id="0" name="image2.png"/>
+                    <pic:cNvPr id="0" name="image10.png"/>
                     <pic:cNvPicPr preferRelativeResize="0"/>
                   </pic:nvPicPr>
                   <pic:blipFill>
-                    <a:blip r:embed="rId42"/>
+                    <a:blip r:embed="rId38"/>
                     <a:srcRect b="0" l="0" r="0" t="0"/>
                     <a:stretch>
                       <a:fillRect/>
@@ -3535,7 +3082,7 @@
                   <pic:spPr>
                     <a:xfrm>
                       <a:off x="0" y="0"/>
-                      <a:ext cx="2971800" cy="1095375"/>
+                      <a:ext cx="5759775" cy="1295400"/>
                     </a:xfrm>
                     <a:prstGeom prst="rect"/>
                     <a:ln/>
@@ -3554,6 +3101,128 @@
     </w:p>
     <w:p>
       <w:pPr>
+        <w:ind w:left="0" w:firstLine="0"/>
+        <w:rPr/>
+      </w:pPr>
+      <w:r>
+        <w:rPr>
+          <w:rtl w:val="0"/>
+        </w:rPr>
+      </w:r>
+    </w:p>
+    <w:p>
+      <w:pPr>
+        <w:ind w:left="0" w:firstLine="0"/>
+        <w:rPr>
+          <w:b w:val="1"/>
+          <w:bCs w:val="1"/>
+        </w:rPr>
+      </w:pPr>
+      <w:r>
+        <w:rPr>
+          <w:b w:val="1"/>
+          <w:bCs w:val="1"/>
+          <w:rtl w:val="0"/>
+        </w:rPr>
+        <w:t xml:space="preserve">5. Cài đặt chung:</w:t>
+      </w:r>
+    </w:p>
+    <w:p>
+      <w:pPr>
+        <w:ind w:left="0" w:firstLine="0"/>
+        <w:rPr/>
+      </w:pPr>
+      <w:r>
+        <w:rPr>
+          <w:rtl w:val="0"/>
+        </w:rPr>
+      </w:r>
+    </w:p>
+    <w:p>
+      <w:pPr>
+        <w:ind w:left="0" w:firstLine="0"/>
+        <w:rPr/>
+      </w:pPr>
+      <w:r>
+        <w:rPr>
+          <w:rtl w:val="0"/>
+        </w:rPr>
+        <w:t xml:space="preserve">Để vào cài đặt của ứng dụng ProcGuard hãy nhấp chuột vào mục </w:t>
+      </w:r>
+      <w:r>
+        <w:rPr>
+          <w:b w:val="1"/>
+          <w:bCs w:val="1"/>
+          <w:rtl w:val="0"/>
+        </w:rPr>
+        <w:t xml:space="preserve">Cài đặt</w:t>
+      </w:r>
+      <w:r>
+        <w:rPr>
+          <w:rtl w:val="0"/>
+        </w:rPr>
+        <w:t xml:space="preserve"> ở trên thanh điều hướng ở góc trên trái màn hình:</w:t>
+      </w:r>
+    </w:p>
+    <w:p>
+      <w:pPr>
+        <w:ind w:left="0" w:firstLine="0"/>
+        <w:rPr/>
+      </w:pPr>
+      <w:r>
+        <w:rPr>
+          <w:rtl w:val="0"/>
+        </w:rPr>
+      </w:r>
+    </w:p>
+    <w:p>
+      <w:pPr>
+        <w:ind w:left="0" w:firstLine="0"/>
+        <w:rPr/>
+      </w:pPr>
+      <w:r>
+        <w:rPr/>
+        <w:drawing>
+          <wp:inline distB="114300" distT="114300" distL="114300" distR="114300">
+            <wp:extent cx="4933950" cy="866775"/>
+            <wp:effectExtent b="0" l="0" r="0" t="0"/>
+            <wp:docPr id="12" name="image16.png"/>
+            <a:graphic>
+              <a:graphicData uri="http://schemas.openxmlformats.org/drawingml/2006/picture">
+                <pic:pic>
+                  <pic:nvPicPr>
+                    <pic:cNvPr id="0" name="image16.png"/>
+                    <pic:cNvPicPr preferRelativeResize="0"/>
+                  </pic:nvPicPr>
+                  <pic:blipFill>
+                    <a:blip r:embed="rId39"/>
+                    <a:srcRect b="0" l="0" r="0" t="0"/>
+                    <a:stretch>
+                      <a:fillRect/>
+                    </a:stretch>
+                  </pic:blipFill>
+                  <pic:spPr>
+                    <a:xfrm>
+                      <a:off x="0" y="0"/>
+                      <a:ext cx="4933950" cy="866775"/>
+                    </a:xfrm>
+                    <a:prstGeom prst="rect"/>
+                    <a:ln/>
+                  </pic:spPr>
+                </pic:pic>
+              </a:graphicData>
+            </a:graphic>
+          </wp:inline>
+        </w:drawing>
+      </w:r>
+      <w:r>
+        <w:rPr>
+          <w:rtl w:val="0"/>
+        </w:rPr>
+      </w:r>
+    </w:p>
+    <w:p>
+      <w:pPr>
         <w:ind w:left="0" w:firstLine="720"/>
         <w:rPr/>
       </w:pPr>
@@ -3563,16 +3232,16 @@
           <wp:inline distB="114300" distT="114300" distL="114300" distR="114300">
             <wp:extent cx="4572000" cy="2203704"/>
             <wp:effectExtent b="0" l="0" r="0" t="0"/>
-            <wp:docPr id="11" name="image11.png"/>
+            <wp:docPr id="30" name="image31.png"/>
             <a:graphic>
               <a:graphicData uri="http://schemas.openxmlformats.org/drawingml/2006/picture">
                 <pic:pic>
                   <pic:nvPicPr>
-                    <pic:cNvPr id="0" name="image11.png"/>
+                    <pic:cNvPr id="0" name="image31.png"/>
                     <pic:cNvPicPr preferRelativeResize="0"/>
                   </pic:nvPicPr>
                   <pic:blipFill>
-                    <a:blip r:embed="rId43"/>
+                    <a:blip r:embed="rId40"/>
                     <a:srcRect b="0" l="0" r="0" t="0"/>
                     <a:stretch>
                       <a:fillRect/>
@@ -3612,61 +3281,6 @@
     <w:p>
       <w:pPr>
         <w:ind w:left="0" w:firstLine="0"/>
-        <w:rPr/>
-      </w:pPr>
-      <w:r>
-        <w:rPr>
-          <w:rtl w:val="0"/>
-        </w:rPr>
-      </w:r>
-    </w:p>
-    <w:p>
-      <w:pPr>
-        <w:ind w:left="0" w:firstLine="0"/>
-        <w:rPr/>
-      </w:pPr>
-      <w:r>
-        <w:rPr>
-          <w:rtl w:val="0"/>
-        </w:rPr>
-      </w:r>
-    </w:p>
-    <w:p>
-      <w:pPr>
-        <w:ind w:left="0" w:firstLine="0"/>
-        <w:rPr/>
-      </w:pPr>
-      <w:r>
-        <w:rPr>
-          <w:rtl w:val="0"/>
-        </w:rPr>
-      </w:r>
-    </w:p>
-    <w:p>
-      <w:pPr>
-        <w:ind w:left="0" w:firstLine="0"/>
-        <w:rPr/>
-      </w:pPr>
-      <w:r>
-        <w:rPr>
-          <w:rtl w:val="0"/>
-        </w:rPr>
-      </w:r>
-    </w:p>
-    <w:p>
-      <w:pPr>
-        <w:ind w:left="0" w:firstLine="0"/>
-        <w:rPr/>
-      </w:pPr>
-      <w:r>
-        <w:rPr>
-          <w:rtl w:val="0"/>
-        </w:rPr>
-      </w:r>
-    </w:p>
-    <w:p>
-      <w:pPr>
-        <w:ind w:left="0" w:firstLine="0"/>
         <w:rPr>
           <w:b w:val="1"/>
           <w:bCs w:val="1"/>
@@ -3726,16 +3340,16 @@
           <wp:inline distB="114300" distT="114300" distL="114300" distR="114300">
             <wp:extent cx="5759775" cy="1460500"/>
             <wp:effectExtent b="0" l="0" r="0" t="0"/>
-            <wp:docPr id="7" name="image6.png"/>
+            <wp:docPr id="32" name="image29.png"/>
             <a:graphic>
               <a:graphicData uri="http://schemas.openxmlformats.org/drawingml/2006/picture">
                 <pic:pic>
                   <pic:nvPicPr>
-                    <pic:cNvPr id="0" name="image6.png"/>
+                    <pic:cNvPr id="0" name="image29.png"/>
                     <pic:cNvPicPr preferRelativeResize="0"/>
                   </pic:nvPicPr>
                   <pic:blipFill>
-                    <a:blip r:embed="rId44"/>
+                    <a:blip r:embed="rId41"/>
                     <a:srcRect b="0" l="0" r="0" t="0"/>
                     <a:stretch>
                       <a:fillRect/>
@@ -3778,16 +3392,16 @@
           <wp:inline distB="114300" distT="114300" distL="114300" distR="114300">
             <wp:extent cx="5759775" cy="1460500"/>
             <wp:effectExtent b="0" l="0" r="0" t="0"/>
-            <wp:docPr id="1" name="image35.png"/>
+            <wp:docPr id="34" name="image34.png"/>
             <a:graphic>
               <a:graphicData uri="http://schemas.openxmlformats.org/drawingml/2006/picture">
                 <pic:pic>
                   <pic:nvPicPr>
-                    <pic:cNvPr id="0" name="image35.png"/>
+                    <pic:cNvPr id="0" name="image34.png"/>
                     <pic:cNvPicPr preferRelativeResize="0"/>
                   </pic:nvPicPr>
                   <pic:blipFill>
-                    <a:blip r:embed="rId45"/>
+                    <a:blip r:embed="rId42"/>
                     <a:srcRect b="0" l="0" r="0" t="0"/>
                     <a:stretch>
                       <a:fillRect/>
@@ -3881,16 +3495,16 @@
           <wp:inline distB="114300" distT="114300" distL="114300" distR="114300">
             <wp:extent cx="4572000" cy="2155371"/>
             <wp:effectExtent b="0" l="0" r="0" t="0"/>
-            <wp:docPr id="34" name="image21.png"/>
+            <wp:docPr id="36" name="image32.png"/>
             <a:graphic>
               <a:graphicData uri="http://schemas.openxmlformats.org/drawingml/2006/picture">
                 <pic:pic>
                   <pic:nvPicPr>
-                    <pic:cNvPr id="0" name="image21.png"/>
+                    <pic:cNvPr id="0" name="image32.png"/>
                     <pic:cNvPicPr preferRelativeResize="0"/>
                   </pic:nvPicPr>
                   <pic:blipFill>
-                    <a:blip r:embed="rId46"/>
+                    <a:blip r:embed="rId43"/>
                     <a:srcRect b="0" l="0" r="0" t="0"/>
                     <a:stretch>
                       <a:fillRect/>
@@ -3919,64 +3533,6 @@
     <w:p>
       <w:pPr>
         <w:ind w:left="0" w:firstLine="0"/>
-        <w:rPr>
-          <w:b w:val="1"/>
-          <w:bCs w:val="1"/>
-        </w:rPr>
-      </w:pPr>
-      <w:r>
-        <w:rPr>
-          <w:rtl w:val="0"/>
-        </w:rPr>
-      </w:r>
-    </w:p>
-    <w:p>
-      <w:pPr>
-        <w:ind w:left="0" w:firstLine="0"/>
-        <w:rPr/>
-      </w:pPr>
-      <w:r>
-        <w:rPr>
-          <w:rtl w:val="0"/>
-        </w:rPr>
-      </w:r>
-    </w:p>
-    <w:p>
-      <w:pPr>
-        <w:ind w:left="0" w:firstLine="0"/>
-        <w:rPr/>
-      </w:pPr>
-      <w:r>
-        <w:rPr>
-          <w:rtl w:val="0"/>
-        </w:rPr>
-      </w:r>
-    </w:p>
-    <w:p>
-      <w:pPr>
-        <w:ind w:left="0" w:firstLine="0"/>
-        <w:rPr/>
-      </w:pPr>
-      <w:r>
-        <w:rPr>
-          <w:rtl w:val="0"/>
-        </w:rPr>
-      </w:r>
-    </w:p>
-    <w:p>
-      <w:pPr>
-        <w:ind w:left="0" w:firstLine="0"/>
-        <w:rPr/>
-      </w:pPr>
-      <w:r>
-        <w:rPr>
-          <w:rtl w:val="0"/>
-        </w:rPr>
-      </w:r>
-    </w:p>
-    <w:p>
-      <w:pPr>
-        <w:ind w:left="0" w:firstLine="0"/>
         <w:rPr/>
       </w:pPr>
       <w:r>
@@ -4034,16 +3590,16 @@
           <wp:inline distB="114300" distT="114300" distL="114300" distR="114300">
             <wp:extent cx="5759775" cy="3086100"/>
             <wp:effectExtent b="0" l="0" r="0" t="0"/>
-            <wp:docPr id="35" name="image28.png"/>
+            <wp:docPr id="4" name="image4.png"/>
             <a:graphic>
               <a:graphicData uri="http://schemas.openxmlformats.org/drawingml/2006/picture">
                 <pic:pic>
                   <pic:nvPicPr>
-                    <pic:cNvPr id="0" name="image28.png"/>
+                    <pic:cNvPr id="0" name="image4.png"/>
                     <pic:cNvPicPr preferRelativeResize="0"/>
                   </pic:nvPicPr>
                   <pic:blipFill>
-                    <a:blip r:embed="rId47"/>
+                    <a:blip r:embed="rId44"/>
                     <a:srcRect b="0" l="0" r="0" t="0"/>
                     <a:stretch>
                       <a:fillRect/>

</xml_diff>

<commit_message>
Fix copied wrong executable name, make screen time UI shows all instances
</commit_message>
<xml_diff>
--- a/HDSD_ProcGuard.docx
+++ b/HDSD_ProcGuard.docx
@@ -79,12 +79,12 @@
           <wp:inline distB="0" distT="0" distL="0" distR="0">
             <wp:extent cx="3600000" cy="2160000"/>
             <wp:effectExtent b="0" l="0" r="0" t="0"/>
-            <wp:docPr id="20" name="image13.png"/>
+            <wp:docPr id="20" name="image8.png"/>
             <a:graphic>
               <a:graphicData uri="http://schemas.openxmlformats.org/drawingml/2006/picture">
                 <pic:pic>
                   <pic:nvPicPr>
-                    <pic:cNvPr id="0" name="image13.png"/>
+                    <pic:cNvPr id="0" name="image8.png"/>
                     <pic:cNvPicPr preferRelativeResize="0"/>
                   </pic:nvPicPr>
                   <pic:blipFill>
@@ -147,12 +147,12 @@
           <wp:inline distB="114300" distT="114300" distL="114300" distR="114300">
             <wp:extent cx="3554730" cy="2286000"/>
             <wp:effectExtent b="0" l="0" r="0" t="0"/>
-            <wp:docPr id="22" name="image11.png"/>
+            <wp:docPr id="22" name="image9.png"/>
             <a:graphic>
               <a:graphicData uri="http://schemas.openxmlformats.org/drawingml/2006/picture">
                 <pic:pic>
                   <pic:nvPicPr>
-                    <pic:cNvPr id="0" name="image11.png"/>
+                    <pic:cNvPr id="0" name="image9.png"/>
                     <pic:cNvPicPr preferRelativeResize="0"/>
                   </pic:nvPicPr>
                   <pic:blipFill>
@@ -193,12 +193,12 @@
           <wp:inline distB="114300" distT="114300" distL="114300" distR="114300">
             <wp:extent cx="3657600" cy="3044952"/>
             <wp:effectExtent b="0" l="0" r="0" t="0"/>
-            <wp:docPr id="21" name="image14.png"/>
+            <wp:docPr id="21" name="image3.png"/>
             <a:graphic>
               <a:graphicData uri="http://schemas.openxmlformats.org/drawingml/2006/picture">
                 <pic:pic>
                   <pic:nvPicPr>
-                    <pic:cNvPr id="0" name="image14.png"/>
+                    <pic:cNvPr id="0" name="image3.png"/>
                     <pic:cNvPicPr preferRelativeResize="0"/>
                   </pic:nvPicPr>
                   <pic:blipFill>
@@ -273,7 +273,7 @@
           <wp:inline distB="114300" distT="114300" distL="114300" distR="114300">
             <wp:extent cx="4048125" cy="2324100"/>
             <wp:effectExtent b="0" l="0" r="0" t="0"/>
-            <wp:docPr id="18" name="image17.png"/>
+            <wp:docPr id="19" name="image17.png"/>
             <a:graphic>
               <a:graphicData uri="http://schemas.openxmlformats.org/drawingml/2006/picture">
                 <pic:pic>
@@ -433,12 +433,12 @@
           <wp:inline distB="114300" distT="114300" distL="114300" distR="114300">
             <wp:extent cx="5303520" cy="3493008"/>
             <wp:effectExtent b="0" l="0" r="0" t="0"/>
-            <wp:docPr id="14" name="image18.png"/>
+            <wp:docPr id="15" name="image4.png"/>
             <a:graphic>
               <a:graphicData uri="http://schemas.openxmlformats.org/drawingml/2006/picture">
                 <pic:pic>
                   <pic:nvPicPr>
-                    <pic:cNvPr id="0" name="image18.png"/>
+                    <pic:cNvPr id="0" name="image4.png"/>
                     <pic:cNvPicPr preferRelativeResize="0"/>
                   </pic:nvPicPr>
                   <pic:blipFill>
@@ -479,12 +479,12 @@
           <wp:inline distB="114300" distT="114300" distL="114300" distR="114300">
             <wp:extent cx="5303520" cy="3581400"/>
             <wp:effectExtent b="0" l="0" r="0" t="0"/>
-            <wp:docPr id="6" name="image33.png"/>
+            <wp:docPr id="7" name="image18.png"/>
             <a:graphic>
               <a:graphicData uri="http://schemas.openxmlformats.org/drawingml/2006/picture">
                 <pic:pic>
                   <pic:nvPicPr>
-                    <pic:cNvPr id="0" name="image33.png"/>
+                    <pic:cNvPr id="0" name="image18.png"/>
                     <pic:cNvPicPr preferRelativeResize="0"/>
                   </pic:nvPicPr>
                   <pic:blipFill>
@@ -620,12 +620,12 @@
           <wp:inline distB="114300" distT="114300" distL="114300" distR="114300">
             <wp:extent cx="5303520" cy="3327400"/>
             <wp:effectExtent b="0" l="0" r="0" t="0"/>
-            <wp:docPr id="2" name="image19.png"/>
+            <wp:docPr id="2" name="image16.png"/>
             <a:graphic>
               <a:graphicData uri="http://schemas.openxmlformats.org/drawingml/2006/picture">
                 <pic:pic>
                   <pic:nvPicPr>
-                    <pic:cNvPr id="0" name="image19.png"/>
+                    <pic:cNvPr id="0" name="image16.png"/>
                     <pic:cNvPicPr preferRelativeResize="0"/>
                   </pic:nvPicPr>
                   <pic:blipFill>
@@ -720,12 +720,12 @@
           <wp:inline distB="114300" distT="114300" distL="114300" distR="114300">
             <wp:extent cx="3657600" cy="1828800"/>
             <wp:effectExtent b="0" l="0" r="0" t="0"/>
-            <wp:docPr id="3" name="image12.png"/>
+            <wp:docPr id="3" name="image27.png"/>
             <a:graphic>
               <a:graphicData uri="http://schemas.openxmlformats.org/drawingml/2006/picture">
                 <pic:pic>
                   <pic:nvPicPr>
-                    <pic:cNvPr id="0" name="image12.png"/>
+                    <pic:cNvPr id="0" name="image27.png"/>
                     <pic:cNvPicPr preferRelativeResize="0"/>
                   </pic:nvPicPr>
                   <pic:blipFill>
@@ -769,12 +769,12 @@
           <wp:inline distB="114300" distT="114300" distL="114300" distR="114300">
             <wp:extent cx="3657600" cy="1828800"/>
             <wp:effectExtent b="0" l="0" r="0" t="0"/>
-            <wp:docPr id="26" name="image35.png"/>
+            <wp:docPr id="26" name="image19.png"/>
             <a:graphic>
               <a:graphicData uri="http://schemas.openxmlformats.org/drawingml/2006/picture">
                 <pic:pic>
                   <pic:nvPicPr>
-                    <pic:cNvPr id="0" name="image35.png"/>
+                    <pic:cNvPr id="0" name="image19.png"/>
                     <pic:cNvPicPr preferRelativeResize="0"/>
                   </pic:nvPicPr>
                   <pic:blipFill>
@@ -939,12 +939,12 @@
           <wp:inline distB="114300" distT="114300" distL="114300" distR="114300">
             <wp:extent cx="3324225" cy="1762125"/>
             <wp:effectExtent b="0" l="0" r="0" t="0"/>
-            <wp:docPr id="1" name="image20.png"/>
+            <wp:docPr id="1" name="image26.png"/>
             <a:graphic>
               <a:graphicData uri="http://schemas.openxmlformats.org/drawingml/2006/picture">
                 <pic:pic>
                   <pic:nvPicPr>
-                    <pic:cNvPr id="0" name="image20.png"/>
+                    <pic:cNvPr id="0" name="image26.png"/>
                     <pic:cNvPicPr preferRelativeResize="0"/>
                   </pic:nvPicPr>
                   <pic:blipFill>
@@ -1036,12 +1036,12 @@
           <wp:inline distB="114300" distT="114300" distL="114300" distR="114300">
             <wp:extent cx="3657600" cy="2715768"/>
             <wp:effectExtent b="0" l="0" r="0" t="0"/>
-            <wp:docPr id="29" name="image28.png"/>
+            <wp:docPr id="29" name="image33.png"/>
             <a:graphic>
               <a:graphicData uri="http://schemas.openxmlformats.org/drawingml/2006/picture">
                 <pic:pic>
                   <pic:nvPicPr>
-                    <pic:cNvPr id="0" name="image28.png"/>
+                    <pic:cNvPr id="0" name="image33.png"/>
                     <pic:cNvPicPr preferRelativeResize="0"/>
                   </pic:nvPicPr>
                   <pic:blipFill>
@@ -1192,12 +1192,12 @@
           <wp:inline distB="114300" distT="114300" distL="114300" distR="114300">
             <wp:extent cx="5760720" cy="1670609"/>
             <wp:effectExtent b="0" l="0" r="0" t="0"/>
-            <wp:docPr id="31" name="image30.png"/>
+            <wp:docPr id="31" name="image28.png"/>
             <a:graphic>
               <a:graphicData uri="http://schemas.openxmlformats.org/drawingml/2006/picture">
                 <pic:pic>
                   <pic:nvPicPr>
-                    <pic:cNvPr id="0" name="image30.png"/>
+                    <pic:cNvPr id="0" name="image28.png"/>
                     <pic:cNvPicPr preferRelativeResize="0"/>
                   </pic:nvPicPr>
                   <pic:blipFill>
@@ -1258,12 +1258,12 @@
           <wp:inline distB="114300" distT="114300" distL="114300" distR="114300">
             <wp:extent cx="5759775" cy="2019300"/>
             <wp:effectExtent b="0" l="0" r="0" t="0"/>
-            <wp:docPr id="33" name="image36.png"/>
+            <wp:docPr id="33" name="image32.png"/>
             <a:graphic>
               <a:graphicData uri="http://schemas.openxmlformats.org/drawingml/2006/picture">
                 <pic:pic>
                   <pic:nvPicPr>
-                    <pic:cNvPr id="0" name="image36.png"/>
+                    <pic:cNvPr id="0" name="image32.png"/>
                     <pic:cNvPicPr preferRelativeResize="0"/>
                   </pic:nvPicPr>
                   <pic:blipFill>
@@ -1401,12 +1401,12 @@
           <wp:inline distB="114300" distT="114300" distL="114300" distR="114300">
             <wp:extent cx="3657600" cy="1613989"/>
             <wp:effectExtent b="0" l="0" r="0" t="0"/>
-            <wp:docPr id="35" name="image25.png"/>
+            <wp:docPr id="35" name="image30.png"/>
             <a:graphic>
               <a:graphicData uri="http://schemas.openxmlformats.org/drawingml/2006/picture">
                 <pic:pic>
                   <pic:nvPicPr>
-                    <pic:cNvPr id="0" name="image25.png"/>
+                    <pic:cNvPr id="0" name="image30.png"/>
                     <pic:cNvPicPr preferRelativeResize="0"/>
                   </pic:nvPicPr>
                   <pic:blipFill>
@@ -1464,12 +1464,12 @@
           <wp:inline distB="114300" distT="114300" distL="114300" distR="114300">
             <wp:extent cx="3657600" cy="1490472"/>
             <wp:effectExtent b="0" l="0" r="0" t="0"/>
-            <wp:docPr id="37" name="image24.png"/>
+            <wp:docPr id="37" name="image35.png"/>
             <a:graphic>
               <a:graphicData uri="http://schemas.openxmlformats.org/drawingml/2006/picture">
                 <pic:pic>
                   <pic:nvPicPr>
-                    <pic:cNvPr id="0" name="image24.png"/>
+                    <pic:cNvPr id="0" name="image35.png"/>
                     <pic:cNvPicPr preferRelativeResize="0"/>
                   </pic:nvPicPr>
                   <pic:blipFill>
@@ -1544,12 +1544,12 @@
           <wp:inline distB="114300" distT="114300" distL="114300" distR="114300">
             <wp:extent cx="3657600" cy="493776"/>
             <wp:effectExtent b="0" l="0" r="0" t="0"/>
-            <wp:docPr id="38" name="image27.png"/>
+            <wp:docPr id="38" name="image36.png"/>
             <a:graphic>
               <a:graphicData uri="http://schemas.openxmlformats.org/drawingml/2006/picture">
                 <pic:pic>
                   <pic:nvPicPr>
-                    <pic:cNvPr id="0" name="image27.png"/>
+                    <pic:cNvPr id="0" name="image36.png"/>
                     <pic:cNvPicPr preferRelativeResize="0"/>
                   </pic:nvPicPr>
                   <pic:blipFill>
@@ -1635,12 +1635,12 @@
           <wp:inline distB="114300" distT="114300" distL="114300" distR="114300">
             <wp:extent cx="2743200" cy="2914650"/>
             <wp:effectExtent b="0" l="0" r="0" t="0"/>
-            <wp:docPr id="5" name="image23.png"/>
+            <wp:docPr id="6" name="image10.png"/>
             <a:graphic>
               <a:graphicData uri="http://schemas.openxmlformats.org/drawingml/2006/picture">
                 <pic:pic>
                   <pic:nvPicPr>
-                    <pic:cNvPr id="0" name="image23.png"/>
+                    <pic:cNvPr id="0" name="image10.png"/>
                     <pic:cNvPicPr preferRelativeResize="0"/>
                   </pic:nvPicPr>
                   <pic:blipFill>
@@ -1692,12 +1692,12 @@
           <wp:inline distB="114300" distT="114300" distL="114300" distR="114300">
             <wp:extent cx="5759775" cy="457200"/>
             <wp:effectExtent b="0" l="0" r="0" t="0"/>
-            <wp:docPr id="7" name="image15.png"/>
+            <wp:docPr id="8" name="image5.png"/>
             <a:graphic>
               <a:graphicData uri="http://schemas.openxmlformats.org/drawingml/2006/picture">
                 <pic:pic>
                   <pic:nvPicPr>
-                    <pic:cNvPr id="0" name="image15.png"/>
+                    <pic:cNvPr id="0" name="image5.png"/>
                     <pic:cNvPicPr preferRelativeResize="0"/>
                   </pic:nvPicPr>
                   <pic:blipFill>
@@ -1772,12 +1772,12 @@
           <wp:inline distB="114300" distT="114300" distL="114300" distR="114300">
             <wp:extent cx="5759775" cy="2501900"/>
             <wp:effectExtent b="0" l="0" r="0" t="0"/>
-            <wp:docPr id="8" name="image9.png"/>
+            <wp:docPr id="9" name="image2.png"/>
             <a:graphic>
               <a:graphicData uri="http://schemas.openxmlformats.org/drawingml/2006/picture">
                 <pic:pic>
                   <pic:nvPicPr>
-                    <pic:cNvPr id="0" name="image9.png"/>
+                    <pic:cNvPr id="0" name="image2.png"/>
                     <pic:cNvPicPr preferRelativeResize="0"/>
                   </pic:nvPicPr>
                   <pic:blipFill>
@@ -1928,7 +1928,7 @@
           <wp:inline distB="114300" distT="114300" distL="114300" distR="114300">
             <wp:extent cx="4572000" cy="2034540"/>
             <wp:effectExtent b="0" l="0" r="0" t="0"/>
-            <wp:docPr id="9" name="image6.png"/>
+            <wp:docPr id="10" name="image6.png"/>
             <a:graphic>
               <a:graphicData uri="http://schemas.openxmlformats.org/drawingml/2006/picture">
                 <pic:pic>
@@ -2008,12 +2008,12 @@
           <wp:inline distB="114300" distT="114300" distL="114300" distR="114300">
             <wp:extent cx="3154680" cy="1828800"/>
             <wp:effectExtent b="0" l="0" r="0" t="0"/>
-            <wp:docPr id="10" name="image8.png"/>
+            <wp:docPr id="11" name="image15.png"/>
             <a:graphic>
               <a:graphicData uri="http://schemas.openxmlformats.org/drawingml/2006/picture">
                 <pic:pic>
                   <pic:nvPicPr>
-                    <pic:cNvPr id="0" name="image8.png"/>
+                    <pic:cNvPr id="0" name="image15.png"/>
                     <pic:cNvPicPr preferRelativeResize="0"/>
                   </pic:nvPicPr>
                   <pic:blipFill>
@@ -2054,12 +2054,12 @@
           <wp:inline distB="114300" distT="114300" distL="114300" distR="114300">
             <wp:extent cx="3209925" cy="1028700"/>
             <wp:effectExtent b="0" l="0" r="0" t="0"/>
-            <wp:docPr id="11" name="image7.png"/>
+            <wp:docPr id="12" name="image14.png"/>
             <a:graphic>
               <a:graphicData uri="http://schemas.openxmlformats.org/drawingml/2006/picture">
                 <pic:pic>
                   <pic:nvPicPr>
-                    <pic:cNvPr id="0" name="image7.png"/>
+                    <pic:cNvPr id="0" name="image14.png"/>
                     <pic:cNvPicPr preferRelativeResize="0"/>
                   </pic:nvPicPr>
                   <pic:blipFill>
@@ -2208,12 +2208,12 @@
           <wp:inline distB="114300" distT="114300" distL="114300" distR="114300">
             <wp:extent cx="5759775" cy="2082800"/>
             <wp:effectExtent b="0" l="0" r="0" t="0"/>
-            <wp:docPr id="13" name="image2.png"/>
+            <wp:docPr id="14" name="image29.png"/>
             <a:graphic>
               <a:graphicData uri="http://schemas.openxmlformats.org/drawingml/2006/picture">
                 <pic:pic>
                   <pic:nvPicPr>
-                    <pic:cNvPr id="0" name="image2.png"/>
+                    <pic:cNvPr id="0" name="image29.png"/>
                     <pic:cNvPicPr preferRelativeResize="0"/>
                   </pic:nvPicPr>
                   <pic:blipFill>
@@ -2277,12 +2277,12 @@
           <wp:inline distB="114300" distT="114300" distL="114300" distR="114300">
             <wp:extent cx="5759775" cy="1854200"/>
             <wp:effectExtent b="0" l="0" r="0" t="0"/>
-            <wp:docPr id="15" name="image5.png"/>
+            <wp:docPr id="16" name="image11.png"/>
             <a:graphic>
               <a:graphicData uri="http://schemas.openxmlformats.org/drawingml/2006/picture">
                 <pic:pic>
                   <pic:nvPicPr>
-                    <pic:cNvPr id="0" name="image5.png"/>
+                    <pic:cNvPr id="0" name="image11.png"/>
                     <pic:cNvPicPr preferRelativeResize="0"/>
                   </pic:nvPicPr>
                   <pic:blipFill>
@@ -2382,12 +2382,12 @@
           <wp:inline distB="114300" distT="114300" distL="114300" distR="114300">
             <wp:extent cx="3657600" cy="1863634"/>
             <wp:effectExtent b="0" l="0" r="0" t="0"/>
-            <wp:docPr id="16" name="image3.png"/>
+            <wp:docPr id="17" name="image1.png"/>
             <a:graphic>
               <a:graphicData uri="http://schemas.openxmlformats.org/drawingml/2006/picture">
                 <pic:pic>
                   <pic:nvPicPr>
-                    <pic:cNvPr id="0" name="image3.png"/>
+                    <pic:cNvPr id="0" name="image1.png"/>
                     <pic:cNvPicPr preferRelativeResize="0"/>
                   </pic:nvPicPr>
                   <pic:blipFill>
@@ -2440,12 +2440,12 @@
           <wp:inline distB="114300" distT="114300" distL="114300" distR="114300">
             <wp:extent cx="3352800" cy="1076325"/>
             <wp:effectExtent b="0" l="0" r="0" t="0"/>
-            <wp:docPr id="17" name="image1.png"/>
+            <wp:docPr id="18" name="image24.png"/>
             <a:graphic>
               <a:graphicData uri="http://schemas.openxmlformats.org/drawingml/2006/picture">
                 <pic:pic>
                   <pic:nvPicPr>
-                    <pic:cNvPr id="0" name="image1.png"/>
+                    <pic:cNvPr id="0" name="image24.png"/>
                     <pic:cNvPicPr preferRelativeResize="0"/>
                   </pic:nvPicPr>
                   <pic:blipFill>
@@ -2540,12 +2540,12 @@
           <wp:inline distB="114300" distT="114300" distL="114300" distR="114300">
             <wp:extent cx="3657600" cy="1736746"/>
             <wp:effectExtent b="0" l="0" r="0" t="0"/>
-            <wp:docPr id="23" name="image37.png"/>
+            <wp:docPr id="23" name="image20.png"/>
             <a:graphic>
               <a:graphicData uri="http://schemas.openxmlformats.org/drawingml/2006/picture">
                 <pic:pic>
                   <pic:nvPicPr>
-                    <pic:cNvPr id="0" name="image37.png"/>
+                    <pic:cNvPr id="0" name="image20.png"/>
                     <pic:cNvPicPr preferRelativeResize="0"/>
                   </pic:nvPicPr>
                   <pic:blipFill>
@@ -2630,12 +2630,12 @@
           <wp:inline distB="114300" distT="114300" distL="114300" distR="114300">
             <wp:extent cx="3600450" cy="2590800"/>
             <wp:effectExtent b="0" l="0" r="0" t="0"/>
-            <wp:docPr id="24" name="image21.png"/>
+            <wp:docPr id="24" name="image38.png"/>
             <a:graphic>
               <a:graphicData uri="http://schemas.openxmlformats.org/drawingml/2006/picture">
                 <pic:pic>
                   <pic:nvPicPr>
-                    <pic:cNvPr id="0" name="image21.png"/>
+                    <pic:cNvPr id="0" name="image38.png"/>
                     <pic:cNvPicPr preferRelativeResize="0"/>
                   </pic:nvPicPr>
                   <pic:blipFill>
@@ -2723,12 +2723,12 @@
           <wp:inline distB="114300" distT="114300" distL="114300" distR="114300">
             <wp:extent cx="5759775" cy="2463800"/>
             <wp:effectExtent b="0" l="0" r="0" t="0"/>
-            <wp:docPr id="25" name="image22.png"/>
+            <wp:docPr id="25" name="image23.png"/>
             <a:graphic>
               <a:graphicData uri="http://schemas.openxmlformats.org/drawingml/2006/picture">
                 <pic:pic>
                   <pic:nvPicPr>
-                    <pic:cNvPr id="0" name="image22.png"/>
+                    <pic:cNvPr id="0" name="image23.png"/>
                     <pic:cNvPicPr preferRelativeResize="0"/>
                   </pic:nvPicPr>
                   <pic:blipFill>
@@ -2795,12 +2795,12 @@
           <wp:inline distB="114300" distT="114300" distL="114300" distR="114300">
             <wp:extent cx="3657600" cy="2249424"/>
             <wp:effectExtent b="0" l="0" r="0" t="0"/>
-            <wp:docPr id="27" name="image26.png"/>
+            <wp:docPr id="27" name="image25.png"/>
             <a:graphic>
               <a:graphicData uri="http://schemas.openxmlformats.org/drawingml/2006/picture">
                 <pic:pic>
                   <pic:nvPicPr>
-                    <pic:cNvPr id="0" name="image26.png"/>
+                    <pic:cNvPr id="0" name="image25.png"/>
                     <pic:cNvPicPr preferRelativeResize="0"/>
                   </pic:nvPicPr>
                   <pic:blipFill>
@@ -2867,7 +2867,10 @@
     <w:p>
       <w:pPr>
         <w:ind w:left="720" w:firstLine="720"/>
-        <w:rPr/>
+        <w:rPr>
+          <w:b w:val="1"/>
+          <w:bCs w:val="1"/>
+        </w:rPr>
       </w:pPr>
       <w:r>
         <w:rPr/>
@@ -2875,12 +2878,12 @@
           <wp:inline distB="114300" distT="114300" distL="114300" distR="114300">
             <wp:extent cx="3362325" cy="1228725"/>
             <wp:effectExtent b="0" l="0" r="0" t="0"/>
-            <wp:docPr id="28" name="image38.png"/>
+            <wp:docPr id="28" name="image22.png"/>
             <a:graphic>
               <a:graphicData uri="http://schemas.openxmlformats.org/drawingml/2006/picture">
                 <pic:pic>
                   <pic:nvPicPr>
-                    <pic:cNvPr id="0" name="image38.png"/>
+                    <pic:cNvPr id="0" name="image22.png"/>
                     <pic:cNvPicPr preferRelativeResize="0"/>
                   </pic:nvPicPr>
                   <pic:blipFill>
@@ -2913,59 +2916,6 @@
     <w:p>
       <w:pPr>
         <w:ind w:left="0" w:firstLine="0"/>
-        <w:rPr/>
-      </w:pPr>
-      <w:r>
-        <w:rPr>
-          <w:rtl w:val="0"/>
-        </w:rPr>
-      </w:r>
-    </w:p>
-    <w:p>
-      <w:pPr>
-        <w:ind w:left="0" w:firstLine="0"/>
-        <w:rPr>
-          <w:b w:val="1"/>
-          <w:bCs w:val="1"/>
-        </w:rPr>
-      </w:pPr>
-      <w:r>
-        <w:rPr>
-          <w:rtl w:val="0"/>
-        </w:rPr>
-      </w:r>
-    </w:p>
-    <w:p>
-      <w:pPr>
-        <w:ind w:left="0" w:firstLine="0"/>
-        <w:rPr>
-          <w:b w:val="1"/>
-          <w:bCs w:val="1"/>
-        </w:rPr>
-      </w:pPr>
-      <w:r>
-        <w:rPr>
-          <w:rtl w:val="0"/>
-        </w:rPr>
-      </w:r>
-    </w:p>
-    <w:p>
-      <w:pPr>
-        <w:ind w:left="0" w:firstLine="0"/>
-        <w:rPr>
-          <w:b w:val="1"/>
-          <w:bCs w:val="1"/>
-        </w:rPr>
-      </w:pPr>
-      <w:r>
-        <w:rPr>
-          <w:rtl w:val="0"/>
-        </w:rPr>
-      </w:r>
-    </w:p>
-    <w:p>
-      <w:pPr>
-        <w:ind w:left="0" w:firstLine="0"/>
         <w:rPr>
           <w:b w:val="1"/>
           <w:bCs w:val="1"/>
@@ -3039,7 +2989,7 @@
           <w:bCs w:val="1"/>
           <w:rtl w:val="0"/>
         </w:rPr>
-        <w:t xml:space="preserve">Các ứng dụng sử dụng nhiều nhất hôm nay:</w:t>
+        <w:t xml:space="preserve">Thời gian sử dụng ứng dụng sử dụng hôm nay:</w:t>
       </w:r>
     </w:p>
     <w:p>
@@ -3062,14 +3012,14 @@
         <w:rPr/>
         <w:drawing>
           <wp:inline distB="114300" distT="114300" distL="114300" distR="114300">
-            <wp:extent cx="5759775" cy="1295400"/>
+            <wp:extent cx="5759775" cy="952500"/>
             <wp:effectExtent b="0" l="0" r="0" t="0"/>
-            <wp:docPr id="19" name="image10.png"/>
+            <wp:docPr id="4" name="image12.png"/>
             <a:graphic>
               <a:graphicData uri="http://schemas.openxmlformats.org/drawingml/2006/picture">
                 <pic:pic>
                   <pic:nvPicPr>
-                    <pic:cNvPr id="0" name="image10.png"/>
+                    <pic:cNvPr id="0" name="image12.png"/>
                     <pic:cNvPicPr preferRelativeResize="0"/>
                   </pic:nvPicPr>
                   <pic:blipFill>
@@ -3082,7 +3032,7 @@
                   <pic:spPr>
                     <a:xfrm>
                       <a:off x="0" y="0"/>
-                      <a:ext cx="5759775" cy="1295400"/>
+                      <a:ext cx="5759775" cy="952500"/>
                     </a:xfrm>
                     <a:prstGeom prst="rect"/>
                     <a:ln/>
@@ -3177,7 +3127,7 @@
     </w:p>
     <w:p>
       <w:pPr>
-        <w:ind w:left="0" w:firstLine="0"/>
+        <w:ind w:left="0" w:firstLine="720"/>
         <w:rPr/>
       </w:pPr>
       <w:r>
@@ -3186,12 +3136,12 @@
           <wp:inline distB="114300" distT="114300" distL="114300" distR="114300">
             <wp:extent cx="4933950" cy="866775"/>
             <wp:effectExtent b="0" l="0" r="0" t="0"/>
-            <wp:docPr id="12" name="image16.png"/>
+            <wp:docPr id="13" name="image13.png"/>
             <a:graphic>
               <a:graphicData uri="http://schemas.openxmlformats.org/drawingml/2006/picture">
                 <pic:pic>
                   <pic:nvPicPr>
-                    <pic:cNvPr id="0" name="image16.png"/>
+                    <pic:cNvPr id="0" name="image13.png"/>
                     <pic:cNvPicPr preferRelativeResize="0"/>
                   </pic:nvPicPr>
                   <pic:blipFill>
@@ -3232,12 +3182,12 @@
           <wp:inline distB="114300" distT="114300" distL="114300" distR="114300">
             <wp:extent cx="4572000" cy="2203704"/>
             <wp:effectExtent b="0" l="0" r="0" t="0"/>
-            <wp:docPr id="30" name="image31.png"/>
+            <wp:docPr id="30" name="image21.png"/>
             <a:graphic>
               <a:graphicData uri="http://schemas.openxmlformats.org/drawingml/2006/picture">
                 <pic:pic>
                   <pic:nvPicPr>
-                    <pic:cNvPr id="0" name="image31.png"/>
+                    <pic:cNvPr id="0" name="image21.png"/>
                     <pic:cNvPicPr preferRelativeResize="0"/>
                   </pic:nvPicPr>
                   <pic:blipFill>
@@ -3340,12 +3290,12 @@
           <wp:inline distB="114300" distT="114300" distL="114300" distR="114300">
             <wp:extent cx="5759775" cy="1460500"/>
             <wp:effectExtent b="0" l="0" r="0" t="0"/>
-            <wp:docPr id="32" name="image29.png"/>
+            <wp:docPr id="32" name="image34.png"/>
             <a:graphic>
               <a:graphicData uri="http://schemas.openxmlformats.org/drawingml/2006/picture">
                 <pic:pic>
                   <pic:nvPicPr>
-                    <pic:cNvPr id="0" name="image29.png"/>
+                    <pic:cNvPr id="0" name="image34.png"/>
                     <pic:cNvPicPr preferRelativeResize="0"/>
                   </pic:nvPicPr>
                   <pic:blipFill>
@@ -3392,12 +3342,12 @@
           <wp:inline distB="114300" distT="114300" distL="114300" distR="114300">
             <wp:extent cx="5759775" cy="1460500"/>
             <wp:effectExtent b="0" l="0" r="0" t="0"/>
-            <wp:docPr id="34" name="image34.png"/>
+            <wp:docPr id="34" name="image37.png"/>
             <a:graphic>
               <a:graphicData uri="http://schemas.openxmlformats.org/drawingml/2006/picture">
                 <pic:pic>
                   <pic:nvPicPr>
-                    <pic:cNvPr id="0" name="image34.png"/>
+                    <pic:cNvPr id="0" name="image37.png"/>
                     <pic:cNvPicPr preferRelativeResize="0"/>
                   </pic:nvPicPr>
                   <pic:blipFill>
@@ -3495,12 +3445,12 @@
           <wp:inline distB="114300" distT="114300" distL="114300" distR="114300">
             <wp:extent cx="4572000" cy="2155371"/>
             <wp:effectExtent b="0" l="0" r="0" t="0"/>
-            <wp:docPr id="36" name="image32.png"/>
+            <wp:docPr id="36" name="image31.png"/>
             <a:graphic>
               <a:graphicData uri="http://schemas.openxmlformats.org/drawingml/2006/picture">
                 <pic:pic>
                   <pic:nvPicPr>
-                    <pic:cNvPr id="0" name="image32.png"/>
+                    <pic:cNvPr id="0" name="image31.png"/>
                     <pic:cNvPicPr preferRelativeResize="0"/>
                   </pic:nvPicPr>
                   <pic:blipFill>
@@ -3590,12 +3540,12 @@
           <wp:inline distB="114300" distT="114300" distL="114300" distR="114300">
             <wp:extent cx="5759775" cy="3086100"/>
             <wp:effectExtent b="0" l="0" r="0" t="0"/>
-            <wp:docPr id="4" name="image4.png"/>
+            <wp:docPr id="5" name="image7.png"/>
             <a:graphic>
               <a:graphicData uri="http://schemas.openxmlformats.org/drawingml/2006/picture">
                 <pic:pic>
                   <pic:nvPicPr>
-                    <pic:cNvPr id="0" name="image4.png"/>
+                    <pic:cNvPr id="0" name="image7.png"/>
                     <pic:cNvPicPr preferRelativeResize="0"/>
                   </pic:nvPicPr>
                   <pic:blipFill>

</xml_diff>